<commit_message>
Updates to Code and new Docs
Updates to py code and new docs of Exported model HDF5 files.
</commit_message>
<xml_diff>
--- a/Deep Learning Challenge/AlphabetSoupCharity_Report.docx
+++ b/Deep Learning Challenge/AlphabetSoupCharity_Report.docx
@@ -5,6 +5,7 @@
     <w:p>
       <w:pPr>
         <w:pStyle w:val="Heading2"/>
+        <w:jc w:val="center"/>
       </w:pPr>
       <w:r>
         <w:t>Deep Learning and Neural Network</w:t>
@@ -13,15 +14,2788 @@
     <w:p>
       <w:pPr>
         <w:pStyle w:val="NoSpacing"/>
+        <w:jc w:val="center"/>
       </w:pPr>
       <w:proofErr w:type="spellStart"/>
       <w:r>
-        <w:t>AlphabetSoupCharity</w:t>
+        <w:t>AlphabetSoup</w:t>
       </w:r>
       <w:proofErr w:type="spellEnd"/>
       <w:r>
-        <w:t xml:space="preserve"> Analysis</w:t>
-      </w:r>
+        <w:t xml:space="preserve"> </w:t>
+      </w:r>
+      <w:r>
+        <w:t>Analysis</w:t>
+      </w:r>
+    </w:p>
+    <w:p>
+      <w:pPr>
+        <w:pStyle w:val="NoSpacing"/>
+      </w:pPr>
+    </w:p>
+    <w:p>
+      <w:pPr>
+        <w:rPr>
+          <w:rFonts w:ascii="Calibri" w:hAnsi="Calibri" w:cs="Calibri"/>
+          <w:b/>
+          <w:bCs/>
+        </w:rPr>
+      </w:pPr>
+      <w:r>
+        <w:rPr>
+          <w:rFonts w:ascii="Calibri" w:hAnsi="Calibri" w:cs="Calibri"/>
+          <w:b/>
+          <w:bCs/>
+        </w:rPr>
+        <w:t>Overview</w:t>
+      </w:r>
+    </w:p>
+    <w:p>
+      <w:pPr>
+        <w:rPr>
+          <w:rFonts w:ascii="Calibri" w:hAnsi="Calibri" w:cs="Calibri"/>
+          <w:sz w:val="20"/>
+          <w:szCs w:val="20"/>
+        </w:rPr>
+      </w:pPr>
+      <w:r>
+        <w:rPr>
+          <w:rFonts w:ascii="Calibri" w:hAnsi="Calibri" w:cs="Calibri"/>
+          <w:sz w:val="20"/>
+          <w:szCs w:val="20"/>
+        </w:rPr>
+        <w:t xml:space="preserve">In this analysis, I attempted to create a deep learning and neural network model to assist the charity, </w:t>
+      </w:r>
+      <w:proofErr w:type="spellStart"/>
+      <w:r>
+        <w:rPr>
+          <w:rFonts w:ascii="Calibri" w:hAnsi="Calibri" w:cs="Calibri"/>
+          <w:sz w:val="20"/>
+          <w:szCs w:val="20"/>
+        </w:rPr>
+        <w:t>AlphabetSoup</w:t>
+      </w:r>
+      <w:proofErr w:type="spellEnd"/>
+      <w:r>
+        <w:rPr>
+          <w:rFonts w:ascii="Calibri" w:hAnsi="Calibri" w:cs="Calibri"/>
+          <w:sz w:val="20"/>
+          <w:szCs w:val="20"/>
+        </w:rPr>
+        <w:t>, determine which funding applicants would successfully utilize any allocated funds. The organization provided a csv file with previous funding partners who had received various amounts for various charities and whether those funds were used successfully. This file included the fund amounts both applied for and allocated, the purpose (</w:t>
+      </w:r>
+      <w:r>
+        <w:rPr>
+          <w:rFonts w:ascii="Calibri" w:hAnsi="Calibri" w:cs="Calibri"/>
+          <w:sz w:val="20"/>
+          <w:szCs w:val="20"/>
+        </w:rPr>
+        <w:t>use case</w:t>
+      </w:r>
+      <w:r>
+        <w:rPr>
+          <w:rFonts w:ascii="Calibri" w:hAnsi="Calibri" w:cs="Calibri"/>
+          <w:sz w:val="20"/>
+          <w:szCs w:val="20"/>
+        </w:rPr>
+        <w:t>) of those funds, and organization data like name, affiliation, and classification</w:t>
+      </w:r>
+      <w:r>
+        <w:rPr>
+          <w:rFonts w:ascii="Calibri" w:hAnsi="Calibri" w:cs="Calibri"/>
+          <w:sz w:val="20"/>
+          <w:szCs w:val="20"/>
+        </w:rPr>
+        <w:t>.</w:t>
+      </w:r>
+    </w:p>
+    <w:p>
+      <w:pPr>
+        <w:rPr>
+          <w:rFonts w:ascii="Calibri" w:hAnsi="Calibri" w:cs="Calibri"/>
+          <w:sz w:val="20"/>
+          <w:szCs w:val="20"/>
+        </w:rPr>
+      </w:pPr>
+      <w:r>
+        <w:rPr>
+          <w:rFonts w:ascii="Calibri" w:hAnsi="Calibri" w:cs="Calibri"/>
+          <w:sz w:val="20"/>
+          <w:szCs w:val="20"/>
+        </w:rPr>
+        <w:t xml:space="preserve">Second the categorical data was transformed into numerical data and the values pivoted. For example, instead of having the application types listed by row, they were pivoted so that each value has a unique column, and the row now contains a True or False. From here I was able to build an experimental model the train and test. </w:t>
+      </w:r>
+    </w:p>
+    <w:p>
+      <w:pPr>
+        <w:rPr>
+          <w:rFonts w:ascii="Calibri" w:hAnsi="Calibri" w:cs="Calibri"/>
+          <w:b/>
+          <w:bCs/>
+        </w:rPr>
+      </w:pPr>
+      <w:r>
+        <w:rPr>
+          <w:rFonts w:ascii="Calibri" w:hAnsi="Calibri" w:cs="Calibri"/>
+          <w:b/>
+          <w:bCs/>
+        </w:rPr>
+        <w:t>Results</w:t>
+      </w:r>
+    </w:p>
+    <w:p>
+      <w:pPr>
+        <w:rPr>
+          <w:rFonts w:ascii="Calibri" w:hAnsi="Calibri" w:cs="Calibri"/>
+          <w:b/>
+          <w:bCs/>
+          <w:sz w:val="22"/>
+          <w:szCs w:val="22"/>
+        </w:rPr>
+      </w:pPr>
+      <w:r>
+        <w:rPr>
+          <w:rFonts w:ascii="Calibri" w:hAnsi="Calibri" w:cs="Calibri"/>
+          <w:b/>
+          <w:bCs/>
+          <w:sz w:val="22"/>
+          <w:szCs w:val="22"/>
+        </w:rPr>
+        <w:t xml:space="preserve">Data Preprocessing: </w:t>
+      </w:r>
+      <w:r>
+        <w:rPr>
+          <w:rFonts w:ascii="Calibri" w:hAnsi="Calibri" w:cs="Calibri"/>
+          <w:b/>
+          <w:bCs/>
+          <w:sz w:val="22"/>
+          <w:szCs w:val="22"/>
+        </w:rPr>
+        <w:tab/>
+      </w:r>
+    </w:p>
+    <w:p>
+      <w:pPr>
+        <w:pStyle w:val="ListParagraph"/>
+        <w:numPr>
+          <w:ilvl w:val="0"/>
+          <w:numId w:val="1"/>
+        </w:numPr>
+        <w:rPr>
+          <w:rFonts w:ascii="Calibri" w:hAnsi="Calibri" w:cs="Calibri"/>
+          <w:b/>
+          <w:bCs/>
+          <w:sz w:val="20"/>
+          <w:szCs w:val="20"/>
+        </w:rPr>
+      </w:pPr>
+      <w:r>
+        <w:rPr>
+          <w:rFonts w:ascii="Calibri" w:hAnsi="Calibri" w:cs="Calibri"/>
+          <w:sz w:val="20"/>
+          <w:szCs w:val="20"/>
+        </w:rPr>
+        <w:t>A cleanup of the csv was required. To limit the amount of data being fed into the model, unique data like EIN and Name were removed from the file.</w:t>
+      </w:r>
+      <w:r>
+        <w:rPr>
+          <w:rFonts w:ascii="Calibri" w:hAnsi="Calibri" w:cs="Calibri"/>
+          <w:sz w:val="20"/>
+          <w:szCs w:val="20"/>
+        </w:rPr>
+        <w:t xml:space="preserve"> These variables will not be used as Targets or Features.</w:t>
+      </w:r>
+    </w:p>
+    <w:p>
+      <w:pPr>
+        <w:pStyle w:val="ListParagraph"/>
+        <w:numPr>
+          <w:ilvl w:val="0"/>
+          <w:numId w:val="1"/>
+        </w:numPr>
+        <w:rPr>
+          <w:rFonts w:ascii="Calibri" w:hAnsi="Calibri" w:cs="Calibri"/>
+          <w:b/>
+          <w:bCs/>
+          <w:sz w:val="20"/>
+          <w:szCs w:val="20"/>
+        </w:rPr>
+      </w:pPr>
+      <w:r>
+        <w:rPr>
+          <w:rFonts w:ascii="Calibri" w:hAnsi="Calibri" w:cs="Calibri"/>
+          <w:sz w:val="20"/>
+          <w:szCs w:val="20"/>
+        </w:rPr>
+        <w:t>A count of the unique data values for the remaining columns was generated so that any outlying values that occurred infrequently could be grouped together in a new category called “other.”</w:t>
+      </w:r>
+    </w:p>
+    <w:p>
+      <w:pPr>
+        <w:pStyle w:val="ListParagraph"/>
+        <w:numPr>
+          <w:ilvl w:val="1"/>
+          <w:numId w:val="1"/>
+        </w:numPr>
+        <w:rPr>
+          <w:rFonts w:ascii="Calibri" w:hAnsi="Calibri" w:cs="Calibri"/>
+          <w:b/>
+          <w:bCs/>
+          <w:sz w:val="20"/>
+          <w:szCs w:val="20"/>
+        </w:rPr>
+      </w:pPr>
+      <w:r>
+        <w:rPr>
+          <w:rFonts w:ascii="Calibri" w:hAnsi="Calibri" w:cs="Calibri"/>
+          <w:sz w:val="20"/>
+          <w:szCs w:val="20"/>
+        </w:rPr>
+        <w:t>Any occurrence within the column “</w:t>
+      </w:r>
+      <w:proofErr w:type="spellStart"/>
+      <w:r>
+        <w:rPr>
+          <w:rFonts w:ascii="Calibri" w:hAnsi="Calibri" w:cs="Calibri"/>
+          <w:sz w:val="20"/>
+          <w:szCs w:val="20"/>
+        </w:rPr>
+        <w:t>Application_Type</w:t>
+      </w:r>
+      <w:proofErr w:type="spellEnd"/>
+      <w:r>
+        <w:rPr>
+          <w:rFonts w:ascii="Calibri" w:hAnsi="Calibri" w:cs="Calibri"/>
+          <w:sz w:val="20"/>
+          <w:szCs w:val="20"/>
+        </w:rPr>
+        <w:t>” that occurred less than 500 times.</w:t>
+      </w:r>
+    </w:p>
+    <w:p>
+      <w:pPr>
+        <w:pStyle w:val="ListParagraph"/>
+        <w:numPr>
+          <w:ilvl w:val="1"/>
+          <w:numId w:val="1"/>
+        </w:numPr>
+        <w:rPr>
+          <w:rFonts w:ascii="Calibri" w:hAnsi="Calibri" w:cs="Calibri"/>
+          <w:b/>
+          <w:bCs/>
+          <w:sz w:val="20"/>
+          <w:szCs w:val="20"/>
+        </w:rPr>
+      </w:pPr>
+      <w:r>
+        <w:rPr>
+          <w:rFonts w:ascii="Calibri" w:hAnsi="Calibri" w:cs="Calibri"/>
+          <w:sz w:val="20"/>
+          <w:szCs w:val="20"/>
+        </w:rPr>
+        <w:t>Any occurrence within the column "Classification” that occurred less than 10 times.</w:t>
+      </w:r>
+    </w:p>
+    <w:p>
+      <w:pPr>
+        <w:pStyle w:val="ListParagraph"/>
+        <w:numPr>
+          <w:ilvl w:val="0"/>
+          <w:numId w:val="1"/>
+        </w:numPr>
+        <w:rPr>
+          <w:rFonts w:ascii="Calibri" w:hAnsi="Calibri" w:cs="Calibri"/>
+          <w:b/>
+          <w:bCs/>
+          <w:sz w:val="20"/>
+          <w:szCs w:val="20"/>
+        </w:rPr>
+      </w:pPr>
+      <w:r>
+        <w:rPr>
+          <w:rFonts w:ascii="Calibri" w:hAnsi="Calibri" w:cs="Calibri"/>
+          <w:sz w:val="20"/>
+          <w:szCs w:val="20"/>
+        </w:rPr>
+        <w:t xml:space="preserve">Categorical data was transformed into numerical data. </w:t>
+      </w:r>
+      <w:r>
+        <w:rPr>
+          <w:rFonts w:ascii="Calibri" w:hAnsi="Calibri" w:cs="Calibri"/>
+          <w:i/>
+          <w:iCs/>
+          <w:sz w:val="20"/>
+          <w:szCs w:val="20"/>
+        </w:rPr>
+        <w:t>For example, instead of having the application types listed by row, they were pivoted so that each value has a unique column, and the row now contains a True or False.</w:t>
+      </w:r>
+    </w:p>
+    <w:p>
+      <w:pPr>
+        <w:pStyle w:val="ListParagraph"/>
+        <w:numPr>
+          <w:ilvl w:val="0"/>
+          <w:numId w:val="1"/>
+        </w:numPr>
+        <w:rPr>
+          <w:rFonts w:ascii="Calibri" w:hAnsi="Calibri" w:cs="Calibri"/>
+          <w:b/>
+          <w:bCs/>
+          <w:sz w:val="20"/>
+          <w:szCs w:val="20"/>
+        </w:rPr>
+      </w:pPr>
+      <w:r>
+        <w:rPr>
+          <w:rFonts w:ascii="Calibri" w:hAnsi="Calibri" w:cs="Calibri"/>
+          <w:sz w:val="20"/>
+          <w:szCs w:val="20"/>
+        </w:rPr>
+        <w:t xml:space="preserve">Model Target: </w:t>
+      </w:r>
+      <w:proofErr w:type="spellStart"/>
+      <w:r>
+        <w:rPr>
+          <w:rFonts w:ascii="Calibri" w:hAnsi="Calibri" w:cs="Calibri"/>
+          <w:sz w:val="20"/>
+          <w:szCs w:val="20"/>
+        </w:rPr>
+        <w:t>Is_Successful</w:t>
+      </w:r>
+      <w:proofErr w:type="spellEnd"/>
+    </w:p>
+    <w:p>
+      <w:pPr>
+        <w:pStyle w:val="ListParagraph"/>
+        <w:numPr>
+          <w:ilvl w:val="0"/>
+          <w:numId w:val="1"/>
+        </w:numPr>
+        <w:rPr>
+          <w:rFonts w:ascii="Calibri" w:hAnsi="Calibri" w:cs="Calibri"/>
+          <w:b/>
+          <w:bCs/>
+          <w:sz w:val="20"/>
+          <w:szCs w:val="20"/>
+        </w:rPr>
+      </w:pPr>
+      <w:r>
+        <w:rPr>
+          <w:rFonts w:ascii="Calibri" w:hAnsi="Calibri" w:cs="Calibri"/>
+          <w:sz w:val="20"/>
+          <w:szCs w:val="20"/>
+        </w:rPr>
+        <w:t xml:space="preserve">Model Features: </w:t>
+      </w:r>
+      <w:proofErr w:type="spellStart"/>
+      <w:r>
+        <w:rPr>
+          <w:rFonts w:ascii="Calibri" w:hAnsi="Calibri" w:cs="Calibri"/>
+          <w:sz w:val="20"/>
+          <w:szCs w:val="20"/>
+        </w:rPr>
+        <w:t>Application_Type</w:t>
+      </w:r>
+      <w:proofErr w:type="spellEnd"/>
+      <w:r>
+        <w:rPr>
+          <w:rFonts w:ascii="Calibri" w:hAnsi="Calibri" w:cs="Calibri"/>
+          <w:sz w:val="20"/>
+          <w:szCs w:val="20"/>
+        </w:rPr>
+        <w:t xml:space="preserve">, Affiliation, Classification, </w:t>
+      </w:r>
+      <w:proofErr w:type="spellStart"/>
+      <w:r>
+        <w:rPr>
+          <w:rFonts w:ascii="Calibri" w:hAnsi="Calibri" w:cs="Calibri"/>
+          <w:sz w:val="20"/>
+          <w:szCs w:val="20"/>
+        </w:rPr>
+        <w:t>Use_case</w:t>
+      </w:r>
+      <w:proofErr w:type="spellEnd"/>
+      <w:r>
+        <w:rPr>
+          <w:rFonts w:ascii="Calibri" w:hAnsi="Calibri" w:cs="Calibri"/>
+          <w:sz w:val="20"/>
+          <w:szCs w:val="20"/>
+        </w:rPr>
+        <w:t xml:space="preserve">, Organization, Status, </w:t>
+      </w:r>
+      <w:proofErr w:type="spellStart"/>
+      <w:r>
+        <w:rPr>
+          <w:rFonts w:ascii="Calibri" w:hAnsi="Calibri" w:cs="Calibri"/>
+          <w:sz w:val="20"/>
+          <w:szCs w:val="20"/>
+        </w:rPr>
+        <w:t>Income_Amt</w:t>
+      </w:r>
+      <w:proofErr w:type="spellEnd"/>
+      <w:r>
+        <w:rPr>
+          <w:rFonts w:ascii="Calibri" w:hAnsi="Calibri" w:cs="Calibri"/>
+          <w:sz w:val="20"/>
+          <w:szCs w:val="20"/>
+        </w:rPr>
+        <w:t xml:space="preserve">, </w:t>
+      </w:r>
+      <w:proofErr w:type="spellStart"/>
+      <w:r>
+        <w:rPr>
+          <w:rFonts w:ascii="Calibri" w:hAnsi="Calibri" w:cs="Calibri"/>
+          <w:sz w:val="20"/>
+          <w:szCs w:val="20"/>
+        </w:rPr>
+        <w:t>Special_Considerations</w:t>
+      </w:r>
+      <w:proofErr w:type="spellEnd"/>
+      <w:r>
+        <w:rPr>
+          <w:rFonts w:ascii="Calibri" w:hAnsi="Calibri" w:cs="Calibri"/>
+          <w:sz w:val="20"/>
+          <w:szCs w:val="20"/>
+        </w:rPr>
+        <w:t xml:space="preserve">, </w:t>
+      </w:r>
+      <w:proofErr w:type="spellStart"/>
+      <w:r>
+        <w:rPr>
+          <w:rFonts w:ascii="Calibri" w:hAnsi="Calibri" w:cs="Calibri"/>
+          <w:sz w:val="20"/>
+          <w:szCs w:val="20"/>
+        </w:rPr>
+        <w:t>Ask_Amt</w:t>
+      </w:r>
+      <w:proofErr w:type="spellEnd"/>
+    </w:p>
+    <w:p>
+      <w:pPr>
+        <w:rPr>
+          <w:rFonts w:ascii="Calibri" w:hAnsi="Calibri" w:cs="Calibri"/>
+          <w:b/>
+          <w:bCs/>
+          <w:sz w:val="22"/>
+          <w:szCs w:val="22"/>
+        </w:rPr>
+      </w:pPr>
+      <w:r>
+        <w:rPr>
+          <w:rFonts w:ascii="Calibri" w:hAnsi="Calibri" w:cs="Calibri"/>
+          <w:b/>
+          <w:bCs/>
+          <w:sz w:val="22"/>
+          <w:szCs w:val="22"/>
+        </w:rPr>
+        <w:t>Compiling, Training, and Evaluating the Model</w:t>
+      </w:r>
+      <w:r>
+        <w:rPr>
+          <w:rFonts w:ascii="Calibri" w:hAnsi="Calibri" w:cs="Calibri"/>
+          <w:b/>
+          <w:bCs/>
+          <w:sz w:val="22"/>
+          <w:szCs w:val="22"/>
+        </w:rPr>
+        <w:t>:</w:t>
+      </w:r>
+      <w:r>
+        <w:rPr>
+          <w:rFonts w:ascii="Calibri" w:hAnsi="Calibri" w:cs="Calibri"/>
+          <w:b/>
+          <w:bCs/>
+          <w:sz w:val="22"/>
+          <w:szCs w:val="22"/>
+        </w:rPr>
+        <w:t xml:space="preserve"> </w:t>
+      </w:r>
+    </w:p>
+    <w:p>
+      <w:pPr>
+        <w:pStyle w:val="ListParagraph"/>
+        <w:numPr>
+          <w:ilvl w:val="0"/>
+          <w:numId w:val="2"/>
+        </w:numPr>
+        <w:rPr>
+          <w:rFonts w:ascii="Calibri" w:hAnsi="Calibri" w:cs="Calibri"/>
+          <w:sz w:val="20"/>
+          <w:szCs w:val="20"/>
+        </w:rPr>
+      </w:pPr>
+      <w:r>
+        <w:rPr>
+          <w:rFonts w:ascii="Calibri" w:hAnsi="Calibri" w:cs="Calibri"/>
+          <w:sz w:val="20"/>
+          <w:szCs w:val="20"/>
+        </w:rPr>
+        <w:t>Base Model Variables and Functions:</w:t>
+      </w:r>
+    </w:p>
+    <w:p>
+      <w:pPr>
+        <w:pStyle w:val="ListParagraph"/>
+        <w:numPr>
+          <w:ilvl w:val="1"/>
+          <w:numId w:val="2"/>
+        </w:numPr>
+        <w:rPr>
+          <w:rFonts w:ascii="Calibri" w:hAnsi="Calibri" w:cs="Calibri"/>
+          <w:sz w:val="20"/>
+          <w:szCs w:val="20"/>
+        </w:rPr>
+      </w:pPr>
+      <w:r>
+        <w:rPr>
+          <w:rFonts w:ascii="Calibri" w:hAnsi="Calibri" w:cs="Calibri"/>
+          <w:sz w:val="20"/>
+          <w:szCs w:val="20"/>
+        </w:rPr>
+        <w:t>Random State = 78</w:t>
+      </w:r>
+    </w:p>
+    <w:p>
+      <w:pPr>
+        <w:pStyle w:val="ListParagraph"/>
+        <w:numPr>
+          <w:ilvl w:val="1"/>
+          <w:numId w:val="2"/>
+        </w:numPr>
+        <w:rPr>
+          <w:rFonts w:ascii="Calibri" w:hAnsi="Calibri" w:cs="Calibri"/>
+          <w:sz w:val="20"/>
+          <w:szCs w:val="20"/>
+        </w:rPr>
+      </w:pPr>
+      <w:r>
+        <w:rPr>
+          <w:rFonts w:ascii="Calibri" w:hAnsi="Calibri" w:cs="Calibri"/>
+          <w:sz w:val="20"/>
+          <w:szCs w:val="20"/>
+        </w:rPr>
+        <w:t>2 Hidden Layers:</w:t>
+      </w:r>
+    </w:p>
+    <w:p>
+      <w:pPr>
+        <w:pStyle w:val="ListParagraph"/>
+        <w:numPr>
+          <w:ilvl w:val="2"/>
+          <w:numId w:val="2"/>
+        </w:numPr>
+        <w:rPr>
+          <w:rFonts w:ascii="Calibri" w:hAnsi="Calibri" w:cs="Calibri"/>
+          <w:sz w:val="20"/>
+          <w:szCs w:val="20"/>
+        </w:rPr>
+      </w:pPr>
+      <w:r>
+        <w:rPr>
+          <w:rFonts w:ascii="Calibri" w:hAnsi="Calibri" w:cs="Calibri"/>
+          <w:sz w:val="20"/>
+          <w:szCs w:val="20"/>
+        </w:rPr>
+        <w:t>H_layer1 = 80</w:t>
+      </w:r>
+    </w:p>
+    <w:p>
+      <w:pPr>
+        <w:pStyle w:val="ListParagraph"/>
+        <w:numPr>
+          <w:ilvl w:val="2"/>
+          <w:numId w:val="2"/>
+        </w:numPr>
+        <w:rPr>
+          <w:rFonts w:ascii="Calibri" w:hAnsi="Calibri" w:cs="Calibri"/>
+          <w:sz w:val="20"/>
+          <w:szCs w:val="20"/>
+        </w:rPr>
+      </w:pPr>
+      <w:r>
+        <w:rPr>
+          <w:rFonts w:ascii="Calibri" w:hAnsi="Calibri" w:cs="Calibri"/>
+          <w:sz w:val="20"/>
+          <w:szCs w:val="20"/>
+        </w:rPr>
+        <w:t>H_layer2 = 30</w:t>
+      </w:r>
+    </w:p>
+    <w:p>
+      <w:pPr>
+        <w:pStyle w:val="ListParagraph"/>
+        <w:numPr>
+          <w:ilvl w:val="2"/>
+          <w:numId w:val="2"/>
+        </w:numPr>
+        <w:rPr>
+          <w:rFonts w:ascii="Calibri" w:hAnsi="Calibri" w:cs="Calibri"/>
+          <w:sz w:val="20"/>
+          <w:szCs w:val="20"/>
+        </w:rPr>
+      </w:pPr>
+      <w:r>
+        <w:rPr>
+          <w:rFonts w:ascii="Calibri" w:hAnsi="Calibri" w:cs="Calibri"/>
+          <w:sz w:val="20"/>
+          <w:szCs w:val="20"/>
+        </w:rPr>
+        <w:t>Both Hidden layers used “</w:t>
+      </w:r>
+      <w:proofErr w:type="spellStart"/>
+      <w:r>
+        <w:rPr>
+          <w:rFonts w:ascii="Calibri" w:hAnsi="Calibri" w:cs="Calibri"/>
+          <w:sz w:val="20"/>
+          <w:szCs w:val="20"/>
+        </w:rPr>
+        <w:t>relu</w:t>
+      </w:r>
+      <w:proofErr w:type="spellEnd"/>
+      <w:r>
+        <w:rPr>
+          <w:rFonts w:ascii="Calibri" w:hAnsi="Calibri" w:cs="Calibri"/>
+          <w:sz w:val="20"/>
+          <w:szCs w:val="20"/>
+        </w:rPr>
+        <w:t>” activation function</w:t>
+      </w:r>
+    </w:p>
+    <w:p>
+      <w:pPr>
+        <w:pStyle w:val="ListParagraph"/>
+        <w:numPr>
+          <w:ilvl w:val="1"/>
+          <w:numId w:val="2"/>
+        </w:numPr>
+        <w:rPr>
+          <w:rFonts w:ascii="Calibri" w:hAnsi="Calibri" w:cs="Calibri"/>
+          <w:sz w:val="20"/>
+          <w:szCs w:val="20"/>
+        </w:rPr>
+      </w:pPr>
+      <w:r>
+        <w:rPr>
+          <w:rFonts w:ascii="Calibri" w:hAnsi="Calibri" w:cs="Calibri"/>
+          <w:sz w:val="20"/>
+          <w:szCs w:val="20"/>
+        </w:rPr>
+        <w:t>Output layer uses Sigmoid activation function.</w:t>
+      </w:r>
+    </w:p>
+    <w:p>
+      <w:pPr>
+        <w:pStyle w:val="ListParagraph"/>
+        <w:numPr>
+          <w:ilvl w:val="1"/>
+          <w:numId w:val="2"/>
+        </w:numPr>
+        <w:rPr>
+          <w:rFonts w:ascii="Calibri" w:hAnsi="Calibri" w:cs="Calibri"/>
+          <w:sz w:val="20"/>
+          <w:szCs w:val="20"/>
+        </w:rPr>
+      </w:pPr>
+      <w:r>
+        <w:rPr>
+          <w:rFonts w:ascii="Calibri" w:hAnsi="Calibri" w:cs="Calibri"/>
+          <w:sz w:val="20"/>
+          <w:szCs w:val="20"/>
+        </w:rPr>
+        <w:t>Compilation:</w:t>
+      </w:r>
+    </w:p>
+    <w:p>
+      <w:pPr>
+        <w:pStyle w:val="ListParagraph"/>
+        <w:numPr>
+          <w:ilvl w:val="2"/>
+          <w:numId w:val="2"/>
+        </w:numPr>
+        <w:rPr>
+          <w:rFonts w:ascii="Calibri" w:hAnsi="Calibri" w:cs="Calibri"/>
+          <w:sz w:val="20"/>
+          <w:szCs w:val="20"/>
+        </w:rPr>
+      </w:pPr>
+      <w:r>
+        <w:rPr>
+          <w:rFonts w:ascii="Calibri" w:hAnsi="Calibri" w:cs="Calibri"/>
+          <w:sz w:val="20"/>
+          <w:szCs w:val="20"/>
+        </w:rPr>
+        <w:t>Loss</w:t>
+      </w:r>
+      <w:proofErr w:type="gramStart"/>
+      <w:r>
+        <w:rPr>
+          <w:rFonts w:ascii="Calibri" w:hAnsi="Calibri" w:cs="Calibri"/>
+          <w:sz w:val="20"/>
+          <w:szCs w:val="20"/>
+        </w:rPr>
+        <w:t>=”</w:t>
+      </w:r>
+      <w:proofErr w:type="spellStart"/>
+      <w:r>
+        <w:rPr>
+          <w:rFonts w:ascii="Calibri" w:hAnsi="Calibri" w:cs="Calibri"/>
+          <w:sz w:val="20"/>
+          <w:szCs w:val="20"/>
+        </w:rPr>
+        <w:t>binary</w:t>
+      </w:r>
+      <w:proofErr w:type="gramEnd"/>
+      <w:r>
+        <w:rPr>
+          <w:rFonts w:ascii="Calibri" w:hAnsi="Calibri" w:cs="Calibri"/>
+          <w:sz w:val="20"/>
+          <w:szCs w:val="20"/>
+        </w:rPr>
+        <w:t>_crossentropy</w:t>
+      </w:r>
+      <w:proofErr w:type="spellEnd"/>
+      <w:r>
+        <w:rPr>
+          <w:rFonts w:ascii="Calibri" w:hAnsi="Calibri" w:cs="Calibri"/>
+          <w:sz w:val="20"/>
+          <w:szCs w:val="20"/>
+        </w:rPr>
+        <w:t>”</w:t>
+      </w:r>
+    </w:p>
+    <w:p>
+      <w:pPr>
+        <w:pStyle w:val="ListParagraph"/>
+        <w:numPr>
+          <w:ilvl w:val="2"/>
+          <w:numId w:val="2"/>
+        </w:numPr>
+        <w:rPr>
+          <w:rFonts w:ascii="Calibri" w:hAnsi="Calibri" w:cs="Calibri"/>
+          <w:sz w:val="20"/>
+          <w:szCs w:val="20"/>
+        </w:rPr>
+      </w:pPr>
+      <w:r>
+        <w:rPr>
+          <w:rFonts w:ascii="Calibri" w:hAnsi="Calibri" w:cs="Calibri"/>
+          <w:sz w:val="20"/>
+          <w:szCs w:val="20"/>
+        </w:rPr>
+        <w:t>Optimizer</w:t>
+      </w:r>
+      <w:proofErr w:type="gramStart"/>
+      <w:r>
+        <w:rPr>
+          <w:rFonts w:ascii="Calibri" w:hAnsi="Calibri" w:cs="Calibri"/>
+          <w:sz w:val="20"/>
+          <w:szCs w:val="20"/>
+        </w:rPr>
+        <w:t>=”</w:t>
+      </w:r>
+      <w:proofErr w:type="spellStart"/>
+      <w:r>
+        <w:rPr>
+          <w:rFonts w:ascii="Calibri" w:hAnsi="Calibri" w:cs="Calibri"/>
+          <w:sz w:val="20"/>
+          <w:szCs w:val="20"/>
+        </w:rPr>
+        <w:t>adam</w:t>
+      </w:r>
+      <w:proofErr w:type="spellEnd"/>
+      <w:proofErr w:type="gramEnd"/>
+      <w:r>
+        <w:rPr>
+          <w:rFonts w:ascii="Calibri" w:hAnsi="Calibri" w:cs="Calibri"/>
+          <w:sz w:val="20"/>
+          <w:szCs w:val="20"/>
+        </w:rPr>
+        <w:t>”</w:t>
+      </w:r>
+    </w:p>
+    <w:p>
+      <w:pPr>
+        <w:pStyle w:val="ListParagraph"/>
+        <w:numPr>
+          <w:ilvl w:val="2"/>
+          <w:numId w:val="2"/>
+        </w:numPr>
+        <w:rPr>
+          <w:rFonts w:ascii="Calibri" w:hAnsi="Calibri" w:cs="Calibri"/>
+          <w:sz w:val="20"/>
+          <w:szCs w:val="20"/>
+        </w:rPr>
+      </w:pPr>
+      <w:r>
+        <w:rPr>
+          <w:rFonts w:ascii="Calibri" w:hAnsi="Calibri" w:cs="Calibri"/>
+          <w:sz w:val="20"/>
+          <w:szCs w:val="20"/>
+        </w:rPr>
+        <w:t>Metrics</w:t>
+      </w:r>
+      <w:proofErr w:type="gramStart"/>
+      <w:r>
+        <w:rPr>
+          <w:rFonts w:ascii="Calibri" w:hAnsi="Calibri" w:cs="Calibri"/>
+          <w:sz w:val="20"/>
+          <w:szCs w:val="20"/>
+        </w:rPr>
+        <w:t>=”accuracy</w:t>
+      </w:r>
+      <w:proofErr w:type="gramEnd"/>
+      <w:r>
+        <w:rPr>
+          <w:rFonts w:ascii="Calibri" w:hAnsi="Calibri" w:cs="Calibri"/>
+          <w:sz w:val="20"/>
+          <w:szCs w:val="20"/>
+        </w:rPr>
+        <w:t>”</w:t>
+      </w:r>
+    </w:p>
+    <w:p>
+      <w:pPr>
+        <w:pStyle w:val="ListParagraph"/>
+        <w:numPr>
+          <w:ilvl w:val="1"/>
+          <w:numId w:val="2"/>
+        </w:numPr>
+        <w:rPr>
+          <w:rFonts w:ascii="Calibri" w:hAnsi="Calibri" w:cs="Calibri"/>
+          <w:sz w:val="20"/>
+          <w:szCs w:val="20"/>
+        </w:rPr>
+      </w:pPr>
+      <w:r>
+        <w:rPr>
+          <w:rFonts w:ascii="Calibri" w:hAnsi="Calibri" w:cs="Calibri"/>
+          <w:sz w:val="20"/>
+          <w:szCs w:val="20"/>
+        </w:rPr>
+        <w:t>Training: 50 epochs</w:t>
+      </w:r>
+    </w:p>
+    <w:p>
+      <w:pPr>
+        <w:pStyle w:val="ListParagraph"/>
+        <w:numPr>
+          <w:ilvl w:val="1"/>
+          <w:numId w:val="2"/>
+        </w:numPr>
+        <w:rPr>
+          <w:rFonts w:ascii="Calibri" w:hAnsi="Calibri" w:cs="Calibri"/>
+          <w:sz w:val="20"/>
+          <w:szCs w:val="20"/>
+        </w:rPr>
+      </w:pPr>
+      <w:r>
+        <w:rPr>
+          <w:rFonts w:ascii="Calibri" w:hAnsi="Calibri" w:cs="Calibri"/>
+          <w:sz w:val="20"/>
+          <w:szCs w:val="20"/>
+        </w:rPr>
+        <w:lastRenderedPageBreak/>
+        <w:t xml:space="preserve">RESULTS </w:t>
+      </w:r>
+    </w:p>
+    <w:p>
+      <w:pPr>
+        <w:pStyle w:val="ListParagraph"/>
+        <w:numPr>
+          <w:ilvl w:val="2"/>
+          <w:numId w:val="2"/>
+        </w:numPr>
+        <w:rPr>
+          <w:rFonts w:ascii="Calibri" w:hAnsi="Calibri" w:cs="Calibri"/>
+          <w:sz w:val="20"/>
+          <w:szCs w:val="20"/>
+        </w:rPr>
+      </w:pPr>
+      <w:r>
+        <w:rPr>
+          <w:rFonts w:ascii="Calibri" w:hAnsi="Calibri" w:cs="Calibri"/>
+          <w:sz w:val="20"/>
+          <w:szCs w:val="20"/>
+        </w:rPr>
+        <w:t>Loss: 55.24%</w:t>
+      </w:r>
+    </w:p>
+    <w:p>
+      <w:pPr>
+        <w:pStyle w:val="ListParagraph"/>
+        <w:numPr>
+          <w:ilvl w:val="2"/>
+          <w:numId w:val="2"/>
+        </w:numPr>
+        <w:rPr>
+          <w:rFonts w:ascii="Calibri" w:hAnsi="Calibri" w:cs="Calibri"/>
+          <w:sz w:val="20"/>
+          <w:szCs w:val="20"/>
+        </w:rPr>
+      </w:pPr>
+      <w:r>
+        <w:rPr>
+          <w:rFonts w:ascii="Calibri" w:hAnsi="Calibri" w:cs="Calibri"/>
+          <w:sz w:val="20"/>
+          <w:szCs w:val="20"/>
+        </w:rPr>
+        <w:t>Accuracy: 72.57%</w:t>
+      </w:r>
+    </w:p>
+    <w:p>
+      <w:pPr>
+        <w:pStyle w:val="ListParagraph"/>
+        <w:numPr>
+          <w:ilvl w:val="1"/>
+          <w:numId w:val="2"/>
+        </w:numPr>
+        <w:rPr>
+          <w:rFonts w:ascii="Calibri" w:hAnsi="Calibri" w:cs="Calibri"/>
+          <w:sz w:val="20"/>
+          <w:szCs w:val="20"/>
+        </w:rPr>
+      </w:pPr>
+      <w:r>
+        <w:rPr>
+          <w:rFonts w:ascii="Calibri" w:hAnsi="Calibri" w:cs="Calibri"/>
+          <w:sz w:val="20"/>
+          <w:szCs w:val="20"/>
+        </w:rPr>
+        <w:t>Saved to “AlphabetSoupCharity.h5”</w:t>
+      </w:r>
+    </w:p>
+    <w:p>
+      <w:pPr>
+        <w:rPr>
+          <w:rFonts w:ascii="Calibri" w:hAnsi="Calibri" w:cs="Calibri"/>
+          <w:b/>
+          <w:bCs/>
+        </w:rPr>
+      </w:pPr>
+      <w:r>
+        <w:rPr>
+          <w:rFonts w:ascii="Calibri" w:hAnsi="Calibri" w:cs="Calibri"/>
+          <w:b/>
+          <w:bCs/>
+        </w:rPr>
+        <w:t>Model Optimization</w:t>
+      </w:r>
+    </w:p>
+    <w:p>
+      <w:pPr>
+        <w:rPr>
+          <w:rFonts w:ascii="Calibri" w:hAnsi="Calibri" w:cs="Calibri"/>
+          <w:b/>
+          <w:bCs/>
+          <w:sz w:val="22"/>
+          <w:szCs w:val="22"/>
+        </w:rPr>
+      </w:pPr>
+      <w:r>
+        <w:rPr>
+          <w:rFonts w:ascii="Calibri" w:hAnsi="Calibri" w:cs="Calibri"/>
+          <w:b/>
+          <w:bCs/>
+          <w:sz w:val="22"/>
+          <w:szCs w:val="22"/>
+        </w:rPr>
+        <w:t>Overall adjustments:</w:t>
+      </w:r>
+    </w:p>
+    <w:p>
+      <w:pPr>
+        <w:pStyle w:val="ListParagraph"/>
+        <w:numPr>
+          <w:ilvl w:val="0"/>
+          <w:numId w:val="2"/>
+        </w:numPr>
+        <w:rPr>
+          <w:rFonts w:ascii="Calibri" w:hAnsi="Calibri" w:cs="Calibri"/>
+          <w:sz w:val="20"/>
+          <w:szCs w:val="20"/>
+        </w:rPr>
+      </w:pPr>
+      <w:r>
+        <w:rPr>
+          <w:rFonts w:ascii="Calibri" w:hAnsi="Calibri" w:cs="Calibri"/>
+          <w:sz w:val="20"/>
+          <w:szCs w:val="20"/>
+        </w:rPr>
+        <w:t xml:space="preserve">Random State for all models changed from 78 to 100. </w:t>
+      </w:r>
+    </w:p>
+    <w:p>
+      <w:pPr>
+        <w:pStyle w:val="ListParagraph"/>
+        <w:numPr>
+          <w:ilvl w:val="0"/>
+          <w:numId w:val="2"/>
+        </w:numPr>
+        <w:rPr>
+          <w:rFonts w:ascii="Calibri" w:hAnsi="Calibri" w:cs="Calibri"/>
+          <w:sz w:val="20"/>
+          <w:szCs w:val="20"/>
+        </w:rPr>
+      </w:pPr>
+      <w:r>
+        <w:rPr>
+          <w:rFonts w:ascii="Calibri" w:hAnsi="Calibri" w:cs="Calibri"/>
+          <w:sz w:val="20"/>
+          <w:szCs w:val="20"/>
+        </w:rPr>
+        <w:t xml:space="preserve">The </w:t>
+      </w:r>
+      <w:proofErr w:type="spellStart"/>
+      <w:r>
+        <w:rPr>
+          <w:rFonts w:ascii="Calibri" w:hAnsi="Calibri" w:cs="Calibri"/>
+          <w:sz w:val="20"/>
+          <w:szCs w:val="20"/>
+        </w:rPr>
+        <w:t>Ask_Amt</w:t>
+      </w:r>
+      <w:proofErr w:type="spellEnd"/>
+      <w:r>
+        <w:rPr>
+          <w:rFonts w:ascii="Calibri" w:hAnsi="Calibri" w:cs="Calibri"/>
+          <w:sz w:val="20"/>
+          <w:szCs w:val="20"/>
+        </w:rPr>
+        <w:t xml:space="preserve"> column was binned reducing the number of variables from 8700+ to 12. </w:t>
+      </w:r>
+    </w:p>
+    <w:p>
+      <w:pPr>
+        <w:rPr>
+          <w:rFonts w:ascii="Calibri" w:hAnsi="Calibri" w:cs="Calibri"/>
+          <w:b/>
+          <w:bCs/>
+          <w:sz w:val="22"/>
+          <w:szCs w:val="22"/>
+        </w:rPr>
+      </w:pPr>
+      <w:r>
+        <w:rPr>
+          <w:rFonts w:ascii="Calibri" w:hAnsi="Calibri" w:cs="Calibri"/>
+          <w:b/>
+          <w:bCs/>
+          <w:sz w:val="22"/>
+          <w:szCs w:val="22"/>
+        </w:rPr>
+        <w:t>Model #1</w:t>
+      </w:r>
+      <w:r>
+        <w:rPr>
+          <w:rFonts w:ascii="Calibri" w:hAnsi="Calibri" w:cs="Calibri"/>
+          <w:b/>
+          <w:bCs/>
+          <w:sz w:val="22"/>
+          <w:szCs w:val="22"/>
+        </w:rPr>
+        <w:tab/>
+      </w:r>
+    </w:p>
+    <w:p>
+      <w:pPr>
+        <w:pStyle w:val="ListParagraph"/>
+        <w:numPr>
+          <w:ilvl w:val="1"/>
+          <w:numId w:val="5"/>
+        </w:numPr>
+        <w:rPr>
+          <w:rFonts w:ascii="Calibri" w:hAnsi="Calibri" w:cs="Calibri"/>
+          <w:sz w:val="20"/>
+          <w:szCs w:val="20"/>
+        </w:rPr>
+      </w:pPr>
+      <w:r>
+        <w:rPr>
+          <w:rFonts w:ascii="Calibri" w:hAnsi="Calibri" w:cs="Calibri"/>
+          <w:sz w:val="20"/>
+          <w:szCs w:val="20"/>
+        </w:rPr>
+        <w:t>2 Hidden Layers:</w:t>
+      </w:r>
+    </w:p>
+    <w:p>
+      <w:pPr>
+        <w:pStyle w:val="ListParagraph"/>
+        <w:numPr>
+          <w:ilvl w:val="2"/>
+          <w:numId w:val="5"/>
+        </w:numPr>
+        <w:rPr>
+          <w:rFonts w:ascii="Calibri" w:hAnsi="Calibri" w:cs="Calibri"/>
+          <w:sz w:val="20"/>
+          <w:szCs w:val="20"/>
+        </w:rPr>
+      </w:pPr>
+      <w:r>
+        <w:rPr>
+          <w:rFonts w:ascii="Calibri" w:hAnsi="Calibri" w:cs="Calibri"/>
+          <w:sz w:val="20"/>
+          <w:szCs w:val="20"/>
+        </w:rPr>
+        <w:t>H_layer1 = 80</w:t>
+      </w:r>
+    </w:p>
+    <w:p>
+      <w:pPr>
+        <w:pStyle w:val="ListParagraph"/>
+        <w:numPr>
+          <w:ilvl w:val="2"/>
+          <w:numId w:val="5"/>
+        </w:numPr>
+        <w:rPr>
+          <w:rFonts w:ascii="Calibri" w:hAnsi="Calibri" w:cs="Calibri"/>
+          <w:sz w:val="20"/>
+          <w:szCs w:val="20"/>
+        </w:rPr>
+      </w:pPr>
+      <w:r>
+        <w:rPr>
+          <w:rFonts w:ascii="Calibri" w:hAnsi="Calibri" w:cs="Calibri"/>
+          <w:sz w:val="20"/>
+          <w:szCs w:val="20"/>
+        </w:rPr>
+        <w:t>H_layer2 = 30</w:t>
+      </w:r>
+    </w:p>
+    <w:p>
+      <w:pPr>
+        <w:pStyle w:val="ListParagraph"/>
+        <w:numPr>
+          <w:ilvl w:val="2"/>
+          <w:numId w:val="5"/>
+        </w:numPr>
+        <w:rPr>
+          <w:rFonts w:ascii="Calibri" w:hAnsi="Calibri" w:cs="Calibri"/>
+          <w:sz w:val="20"/>
+          <w:szCs w:val="20"/>
+        </w:rPr>
+      </w:pPr>
+      <w:r>
+        <w:rPr>
+          <w:rFonts w:ascii="Calibri" w:hAnsi="Calibri" w:cs="Calibri"/>
+          <w:sz w:val="20"/>
+          <w:szCs w:val="20"/>
+        </w:rPr>
+        <w:t>Activation Function = “</w:t>
+      </w:r>
+      <w:proofErr w:type="spellStart"/>
+      <w:r>
+        <w:rPr>
+          <w:rFonts w:ascii="Calibri" w:hAnsi="Calibri" w:cs="Calibri"/>
+          <w:sz w:val="20"/>
+          <w:szCs w:val="20"/>
+        </w:rPr>
+        <w:t>leaky_relu</w:t>
+      </w:r>
+      <w:proofErr w:type="spellEnd"/>
+      <w:r>
+        <w:rPr>
+          <w:rFonts w:ascii="Calibri" w:hAnsi="Calibri" w:cs="Calibri"/>
+          <w:sz w:val="20"/>
+          <w:szCs w:val="20"/>
+        </w:rPr>
+        <w:t>”</w:t>
+      </w:r>
+    </w:p>
+    <w:p>
+      <w:pPr>
+        <w:pStyle w:val="ListParagraph"/>
+        <w:numPr>
+          <w:ilvl w:val="1"/>
+          <w:numId w:val="5"/>
+        </w:numPr>
+        <w:rPr>
+          <w:rFonts w:ascii="Calibri" w:hAnsi="Calibri" w:cs="Calibri"/>
+          <w:sz w:val="20"/>
+          <w:szCs w:val="20"/>
+        </w:rPr>
+      </w:pPr>
+      <w:r>
+        <w:rPr>
+          <w:rFonts w:ascii="Calibri" w:hAnsi="Calibri" w:cs="Calibri"/>
+          <w:sz w:val="20"/>
+          <w:szCs w:val="20"/>
+        </w:rPr>
+        <w:t>Output layer uses Sigmoid activation function.</w:t>
+      </w:r>
+    </w:p>
+    <w:p>
+      <w:pPr>
+        <w:pStyle w:val="ListParagraph"/>
+        <w:numPr>
+          <w:ilvl w:val="1"/>
+          <w:numId w:val="5"/>
+        </w:numPr>
+        <w:rPr>
+          <w:rFonts w:ascii="Calibri" w:hAnsi="Calibri" w:cs="Calibri"/>
+          <w:sz w:val="20"/>
+          <w:szCs w:val="20"/>
+        </w:rPr>
+      </w:pPr>
+      <w:r>
+        <w:rPr>
+          <w:rFonts w:ascii="Calibri" w:hAnsi="Calibri" w:cs="Calibri"/>
+          <w:sz w:val="20"/>
+          <w:szCs w:val="20"/>
+        </w:rPr>
+        <w:t>Compilation:</w:t>
+      </w:r>
+    </w:p>
+    <w:p>
+      <w:pPr>
+        <w:pStyle w:val="ListParagraph"/>
+        <w:numPr>
+          <w:ilvl w:val="2"/>
+          <w:numId w:val="5"/>
+        </w:numPr>
+        <w:rPr>
+          <w:rFonts w:ascii="Calibri" w:hAnsi="Calibri" w:cs="Calibri"/>
+          <w:sz w:val="20"/>
+          <w:szCs w:val="20"/>
+        </w:rPr>
+      </w:pPr>
+      <w:r>
+        <w:rPr>
+          <w:rFonts w:ascii="Calibri" w:hAnsi="Calibri" w:cs="Calibri"/>
+          <w:sz w:val="20"/>
+          <w:szCs w:val="20"/>
+        </w:rPr>
+        <w:t>Loss</w:t>
+      </w:r>
+      <w:proofErr w:type="gramStart"/>
+      <w:r>
+        <w:rPr>
+          <w:rFonts w:ascii="Calibri" w:hAnsi="Calibri" w:cs="Calibri"/>
+          <w:sz w:val="20"/>
+          <w:szCs w:val="20"/>
+        </w:rPr>
+        <w:t>=”</w:t>
+      </w:r>
+      <w:proofErr w:type="spellStart"/>
+      <w:r>
+        <w:rPr>
+          <w:rFonts w:ascii="Calibri" w:hAnsi="Calibri" w:cs="Calibri"/>
+          <w:sz w:val="20"/>
+          <w:szCs w:val="20"/>
+        </w:rPr>
+        <w:t>binary</w:t>
+      </w:r>
+      <w:proofErr w:type="gramEnd"/>
+      <w:r>
+        <w:rPr>
+          <w:rFonts w:ascii="Calibri" w:hAnsi="Calibri" w:cs="Calibri"/>
+          <w:sz w:val="20"/>
+          <w:szCs w:val="20"/>
+        </w:rPr>
+        <w:t>_crossentropy</w:t>
+      </w:r>
+      <w:proofErr w:type="spellEnd"/>
+      <w:r>
+        <w:rPr>
+          <w:rFonts w:ascii="Calibri" w:hAnsi="Calibri" w:cs="Calibri"/>
+          <w:sz w:val="20"/>
+          <w:szCs w:val="20"/>
+        </w:rPr>
+        <w:t>”</w:t>
+      </w:r>
+    </w:p>
+    <w:p>
+      <w:pPr>
+        <w:pStyle w:val="ListParagraph"/>
+        <w:numPr>
+          <w:ilvl w:val="2"/>
+          <w:numId w:val="5"/>
+        </w:numPr>
+        <w:rPr>
+          <w:rFonts w:ascii="Calibri" w:hAnsi="Calibri" w:cs="Calibri"/>
+          <w:sz w:val="20"/>
+          <w:szCs w:val="20"/>
+        </w:rPr>
+      </w:pPr>
+      <w:r>
+        <w:rPr>
+          <w:rFonts w:ascii="Calibri" w:hAnsi="Calibri" w:cs="Calibri"/>
+          <w:sz w:val="20"/>
+          <w:szCs w:val="20"/>
+        </w:rPr>
+        <w:t>Optimizer</w:t>
+      </w:r>
+      <w:proofErr w:type="gramStart"/>
+      <w:r>
+        <w:rPr>
+          <w:rFonts w:ascii="Calibri" w:hAnsi="Calibri" w:cs="Calibri"/>
+          <w:sz w:val="20"/>
+          <w:szCs w:val="20"/>
+        </w:rPr>
+        <w:t>=”</w:t>
+      </w:r>
+      <w:proofErr w:type="spellStart"/>
+      <w:r>
+        <w:rPr>
+          <w:rFonts w:ascii="Calibri" w:hAnsi="Calibri" w:cs="Calibri"/>
+          <w:sz w:val="20"/>
+          <w:szCs w:val="20"/>
+        </w:rPr>
+        <w:t>adam</w:t>
+      </w:r>
+      <w:r>
+        <w:rPr>
+          <w:rFonts w:ascii="Calibri" w:hAnsi="Calibri" w:cs="Calibri"/>
+          <w:sz w:val="20"/>
+          <w:szCs w:val="20"/>
+        </w:rPr>
+        <w:t>ax</w:t>
+      </w:r>
+      <w:proofErr w:type="spellEnd"/>
+      <w:proofErr w:type="gramEnd"/>
+      <w:r>
+        <w:rPr>
+          <w:rFonts w:ascii="Calibri" w:hAnsi="Calibri" w:cs="Calibri"/>
+          <w:sz w:val="20"/>
+          <w:szCs w:val="20"/>
+        </w:rPr>
+        <w:t>”</w:t>
+      </w:r>
+    </w:p>
+    <w:p>
+      <w:pPr>
+        <w:pStyle w:val="ListParagraph"/>
+        <w:numPr>
+          <w:ilvl w:val="2"/>
+          <w:numId w:val="5"/>
+        </w:numPr>
+        <w:rPr>
+          <w:rFonts w:ascii="Calibri" w:hAnsi="Calibri" w:cs="Calibri"/>
+          <w:sz w:val="20"/>
+          <w:szCs w:val="20"/>
+        </w:rPr>
+      </w:pPr>
+      <w:r>
+        <w:rPr>
+          <w:rFonts w:ascii="Calibri" w:hAnsi="Calibri" w:cs="Calibri"/>
+          <w:sz w:val="20"/>
+          <w:szCs w:val="20"/>
+        </w:rPr>
+        <w:t>Metrics</w:t>
+      </w:r>
+      <w:proofErr w:type="gramStart"/>
+      <w:r>
+        <w:rPr>
+          <w:rFonts w:ascii="Calibri" w:hAnsi="Calibri" w:cs="Calibri"/>
+          <w:sz w:val="20"/>
+          <w:szCs w:val="20"/>
+        </w:rPr>
+        <w:t>=”accuracy</w:t>
+      </w:r>
+      <w:proofErr w:type="gramEnd"/>
+      <w:r>
+        <w:rPr>
+          <w:rFonts w:ascii="Calibri" w:hAnsi="Calibri" w:cs="Calibri"/>
+          <w:sz w:val="20"/>
+          <w:szCs w:val="20"/>
+        </w:rPr>
+        <w:t>”</w:t>
+      </w:r>
+    </w:p>
+    <w:p>
+      <w:pPr>
+        <w:pStyle w:val="ListParagraph"/>
+        <w:numPr>
+          <w:ilvl w:val="1"/>
+          <w:numId w:val="5"/>
+        </w:numPr>
+        <w:rPr>
+          <w:rFonts w:ascii="Calibri" w:hAnsi="Calibri" w:cs="Calibri"/>
+          <w:sz w:val="20"/>
+          <w:szCs w:val="20"/>
+        </w:rPr>
+      </w:pPr>
+      <w:r>
+        <w:rPr>
+          <w:rFonts w:ascii="Calibri" w:hAnsi="Calibri" w:cs="Calibri"/>
+          <w:sz w:val="20"/>
+          <w:szCs w:val="20"/>
+        </w:rPr>
+        <w:t xml:space="preserve">Training: </w:t>
+      </w:r>
+      <w:r>
+        <w:rPr>
+          <w:rFonts w:ascii="Calibri" w:hAnsi="Calibri" w:cs="Calibri"/>
+          <w:sz w:val="20"/>
+          <w:szCs w:val="20"/>
+        </w:rPr>
+        <w:t>100</w:t>
+      </w:r>
+      <w:r>
+        <w:rPr>
+          <w:rFonts w:ascii="Calibri" w:hAnsi="Calibri" w:cs="Calibri"/>
+          <w:sz w:val="20"/>
+          <w:szCs w:val="20"/>
+        </w:rPr>
+        <w:t xml:space="preserve"> epochs</w:t>
+      </w:r>
+    </w:p>
+    <w:p>
+      <w:pPr>
+        <w:pStyle w:val="ListParagraph"/>
+        <w:numPr>
+          <w:ilvl w:val="1"/>
+          <w:numId w:val="5"/>
+        </w:numPr>
+        <w:rPr>
+          <w:rFonts w:ascii="Calibri" w:hAnsi="Calibri" w:cs="Calibri"/>
+          <w:sz w:val="20"/>
+          <w:szCs w:val="20"/>
+        </w:rPr>
+      </w:pPr>
+      <w:r>
+        <w:rPr>
+          <w:rFonts w:ascii="Calibri" w:hAnsi="Calibri" w:cs="Calibri"/>
+          <w:sz w:val="20"/>
+          <w:szCs w:val="20"/>
+        </w:rPr>
+        <w:t xml:space="preserve">RESULTS </w:t>
+      </w:r>
+    </w:p>
+    <w:p>
+      <w:pPr>
+        <w:pStyle w:val="ListParagraph"/>
+        <w:numPr>
+          <w:ilvl w:val="2"/>
+          <w:numId w:val="5"/>
+        </w:numPr>
+        <w:rPr>
+          <w:rFonts w:ascii="Calibri" w:hAnsi="Calibri" w:cs="Calibri"/>
+          <w:b/>
+          <w:bCs/>
+          <w:sz w:val="20"/>
+          <w:szCs w:val="20"/>
+        </w:rPr>
+      </w:pPr>
+      <w:r>
+        <w:rPr>
+          <w:rFonts w:ascii="Calibri" w:hAnsi="Calibri" w:cs="Calibri"/>
+          <w:sz w:val="20"/>
+          <w:szCs w:val="20"/>
+        </w:rPr>
+        <w:t>Loss: 56.51%</w:t>
+      </w:r>
+    </w:p>
+    <w:p>
+      <w:pPr>
+        <w:pStyle w:val="ListParagraph"/>
+        <w:numPr>
+          <w:ilvl w:val="2"/>
+          <w:numId w:val="5"/>
+        </w:numPr>
+        <w:rPr>
+          <w:rFonts w:ascii="Calibri" w:hAnsi="Calibri" w:cs="Calibri"/>
+          <w:b/>
+          <w:bCs/>
+          <w:sz w:val="20"/>
+          <w:szCs w:val="20"/>
+        </w:rPr>
+      </w:pPr>
+      <w:r>
+        <w:rPr>
+          <w:rFonts w:ascii="Calibri" w:hAnsi="Calibri" w:cs="Calibri"/>
+          <w:sz w:val="20"/>
+          <w:szCs w:val="20"/>
+        </w:rPr>
+        <w:t>Accuracy: 72.66%</w:t>
+      </w:r>
+    </w:p>
+    <w:p>
+      <w:pPr>
+        <w:pStyle w:val="ListParagraph"/>
+        <w:numPr>
+          <w:ilvl w:val="1"/>
+          <w:numId w:val="5"/>
+        </w:numPr>
+        <w:rPr>
+          <w:rFonts w:ascii="Calibri" w:hAnsi="Calibri" w:cs="Calibri"/>
+          <w:sz w:val="20"/>
+          <w:szCs w:val="20"/>
+        </w:rPr>
+      </w:pPr>
+      <w:r>
+        <w:rPr>
+          <w:rFonts w:ascii="Calibri" w:hAnsi="Calibri" w:cs="Calibri"/>
+          <w:sz w:val="20"/>
+          <w:szCs w:val="20"/>
+        </w:rPr>
+        <w:t>Saved to “AlphabetSoupCharity</w:t>
+      </w:r>
+      <w:r>
+        <w:rPr>
+          <w:rFonts w:ascii="Calibri" w:hAnsi="Calibri" w:cs="Calibri"/>
+          <w:sz w:val="20"/>
+          <w:szCs w:val="20"/>
+        </w:rPr>
+        <w:t>_opt_model_1</w:t>
+      </w:r>
+      <w:r>
+        <w:rPr>
+          <w:rFonts w:ascii="Calibri" w:hAnsi="Calibri" w:cs="Calibri"/>
+          <w:sz w:val="20"/>
+          <w:szCs w:val="20"/>
+        </w:rPr>
+        <w:t>.h5”</w:t>
+      </w:r>
+    </w:p>
+    <w:p>
+      <w:pPr>
+        <w:rPr>
+          <w:rFonts w:ascii="Calibri" w:hAnsi="Calibri" w:cs="Calibri"/>
+          <w:b/>
+          <w:bCs/>
+          <w:sz w:val="22"/>
+          <w:szCs w:val="22"/>
+        </w:rPr>
+      </w:pPr>
+      <w:r>
+        <w:rPr>
+          <w:rFonts w:ascii="Calibri" w:hAnsi="Calibri" w:cs="Calibri"/>
+          <w:b/>
+          <w:bCs/>
+          <w:sz w:val="22"/>
+          <w:szCs w:val="22"/>
+        </w:rPr>
+        <w:t>Model #2</w:t>
+      </w:r>
+    </w:p>
+    <w:p>
+      <w:pPr>
+        <w:pStyle w:val="ListParagraph"/>
+        <w:numPr>
+          <w:ilvl w:val="1"/>
+          <w:numId w:val="5"/>
+        </w:numPr>
+        <w:rPr>
+          <w:rFonts w:ascii="Calibri" w:hAnsi="Calibri" w:cs="Calibri"/>
+          <w:sz w:val="20"/>
+          <w:szCs w:val="20"/>
+        </w:rPr>
+      </w:pPr>
+      <w:r>
+        <w:rPr>
+          <w:rFonts w:ascii="Calibri" w:hAnsi="Calibri" w:cs="Calibri"/>
+          <w:sz w:val="20"/>
+          <w:szCs w:val="20"/>
+        </w:rPr>
+        <w:t>3</w:t>
+      </w:r>
+      <w:r>
+        <w:rPr>
+          <w:rFonts w:ascii="Calibri" w:hAnsi="Calibri" w:cs="Calibri"/>
+          <w:sz w:val="20"/>
+          <w:szCs w:val="20"/>
+        </w:rPr>
+        <w:t xml:space="preserve"> Hidden Layers:</w:t>
+      </w:r>
+    </w:p>
+    <w:p>
+      <w:pPr>
+        <w:pStyle w:val="ListParagraph"/>
+        <w:numPr>
+          <w:ilvl w:val="2"/>
+          <w:numId w:val="5"/>
+        </w:numPr>
+        <w:rPr>
+          <w:rFonts w:ascii="Calibri" w:hAnsi="Calibri" w:cs="Calibri"/>
+          <w:sz w:val="20"/>
+          <w:szCs w:val="20"/>
+        </w:rPr>
+      </w:pPr>
+      <w:r>
+        <w:rPr>
+          <w:rFonts w:ascii="Calibri" w:hAnsi="Calibri" w:cs="Calibri"/>
+          <w:sz w:val="20"/>
+          <w:szCs w:val="20"/>
+        </w:rPr>
+        <w:t xml:space="preserve">H_layer1 = </w:t>
+      </w:r>
+      <w:r>
+        <w:rPr>
+          <w:rFonts w:ascii="Calibri" w:hAnsi="Calibri" w:cs="Calibri"/>
+          <w:sz w:val="20"/>
+          <w:szCs w:val="20"/>
+        </w:rPr>
+        <w:t>50</w:t>
+      </w:r>
+    </w:p>
+    <w:p>
+      <w:pPr>
+        <w:pStyle w:val="ListParagraph"/>
+        <w:numPr>
+          <w:ilvl w:val="2"/>
+          <w:numId w:val="5"/>
+        </w:numPr>
+        <w:rPr>
+          <w:rFonts w:ascii="Calibri" w:hAnsi="Calibri" w:cs="Calibri"/>
+          <w:sz w:val="20"/>
+          <w:szCs w:val="20"/>
+        </w:rPr>
+      </w:pPr>
+      <w:r>
+        <w:rPr>
+          <w:rFonts w:ascii="Calibri" w:hAnsi="Calibri" w:cs="Calibri"/>
+          <w:sz w:val="20"/>
+          <w:szCs w:val="20"/>
+        </w:rPr>
+        <w:t xml:space="preserve">H_layer2 = </w:t>
+      </w:r>
+      <w:r>
+        <w:rPr>
+          <w:rFonts w:ascii="Calibri" w:hAnsi="Calibri" w:cs="Calibri"/>
+          <w:sz w:val="20"/>
+          <w:szCs w:val="20"/>
+        </w:rPr>
+        <w:t>25</w:t>
+      </w:r>
+    </w:p>
+    <w:p>
+      <w:pPr>
+        <w:pStyle w:val="ListParagraph"/>
+        <w:numPr>
+          <w:ilvl w:val="2"/>
+          <w:numId w:val="5"/>
+        </w:numPr>
+        <w:rPr>
+          <w:rFonts w:ascii="Calibri" w:hAnsi="Calibri" w:cs="Calibri"/>
+          <w:sz w:val="20"/>
+          <w:szCs w:val="20"/>
+        </w:rPr>
+      </w:pPr>
+      <w:r>
+        <w:rPr>
+          <w:rFonts w:ascii="Calibri" w:hAnsi="Calibri" w:cs="Calibri"/>
+          <w:sz w:val="20"/>
+          <w:szCs w:val="20"/>
+        </w:rPr>
+        <w:t>H_layer3 = 12</w:t>
+      </w:r>
+    </w:p>
+    <w:p>
+      <w:pPr>
+        <w:pStyle w:val="ListParagraph"/>
+        <w:numPr>
+          <w:ilvl w:val="2"/>
+          <w:numId w:val="5"/>
+        </w:numPr>
+        <w:rPr>
+          <w:rFonts w:ascii="Calibri" w:hAnsi="Calibri" w:cs="Calibri"/>
+          <w:sz w:val="20"/>
+          <w:szCs w:val="20"/>
+        </w:rPr>
+      </w:pPr>
+      <w:r>
+        <w:rPr>
+          <w:rFonts w:ascii="Calibri" w:hAnsi="Calibri" w:cs="Calibri"/>
+          <w:sz w:val="20"/>
+          <w:szCs w:val="20"/>
+        </w:rPr>
+        <w:t>Activation Function = “</w:t>
+      </w:r>
+      <w:proofErr w:type="spellStart"/>
+      <w:r>
+        <w:rPr>
+          <w:rFonts w:ascii="Calibri" w:hAnsi="Calibri" w:cs="Calibri"/>
+          <w:sz w:val="20"/>
+          <w:szCs w:val="20"/>
+        </w:rPr>
+        <w:t>relu</w:t>
+      </w:r>
+      <w:proofErr w:type="spellEnd"/>
+      <w:r>
+        <w:rPr>
+          <w:rFonts w:ascii="Calibri" w:hAnsi="Calibri" w:cs="Calibri"/>
+          <w:sz w:val="20"/>
+          <w:szCs w:val="20"/>
+        </w:rPr>
+        <w:t>”</w:t>
+      </w:r>
+    </w:p>
+    <w:p>
+      <w:pPr>
+        <w:pStyle w:val="ListParagraph"/>
+        <w:numPr>
+          <w:ilvl w:val="1"/>
+          <w:numId w:val="5"/>
+        </w:numPr>
+        <w:rPr>
+          <w:rFonts w:ascii="Calibri" w:hAnsi="Calibri" w:cs="Calibri"/>
+          <w:sz w:val="20"/>
+          <w:szCs w:val="20"/>
+        </w:rPr>
+      </w:pPr>
+      <w:r>
+        <w:rPr>
+          <w:rFonts w:ascii="Calibri" w:hAnsi="Calibri" w:cs="Calibri"/>
+          <w:sz w:val="20"/>
+          <w:szCs w:val="20"/>
+        </w:rPr>
+        <w:t>Output layer uses Sigmoid activation function.</w:t>
+      </w:r>
+    </w:p>
+    <w:p>
+      <w:pPr>
+        <w:pStyle w:val="ListParagraph"/>
+        <w:numPr>
+          <w:ilvl w:val="1"/>
+          <w:numId w:val="5"/>
+        </w:numPr>
+        <w:rPr>
+          <w:rFonts w:ascii="Calibri" w:hAnsi="Calibri" w:cs="Calibri"/>
+          <w:sz w:val="20"/>
+          <w:szCs w:val="20"/>
+        </w:rPr>
+      </w:pPr>
+      <w:r>
+        <w:rPr>
+          <w:rFonts w:ascii="Calibri" w:hAnsi="Calibri" w:cs="Calibri"/>
+          <w:sz w:val="20"/>
+          <w:szCs w:val="20"/>
+        </w:rPr>
+        <w:t>Compilation:</w:t>
+      </w:r>
+    </w:p>
+    <w:p>
+      <w:pPr>
+        <w:pStyle w:val="ListParagraph"/>
+        <w:numPr>
+          <w:ilvl w:val="2"/>
+          <w:numId w:val="5"/>
+        </w:numPr>
+        <w:rPr>
+          <w:rFonts w:ascii="Calibri" w:hAnsi="Calibri" w:cs="Calibri"/>
+          <w:sz w:val="20"/>
+          <w:szCs w:val="20"/>
+        </w:rPr>
+      </w:pPr>
+      <w:r>
+        <w:rPr>
+          <w:rFonts w:ascii="Calibri" w:hAnsi="Calibri" w:cs="Calibri"/>
+          <w:sz w:val="20"/>
+          <w:szCs w:val="20"/>
+        </w:rPr>
+        <w:t>Loss</w:t>
+      </w:r>
+      <w:proofErr w:type="gramStart"/>
+      <w:r>
+        <w:rPr>
+          <w:rFonts w:ascii="Calibri" w:hAnsi="Calibri" w:cs="Calibri"/>
+          <w:sz w:val="20"/>
+          <w:szCs w:val="20"/>
+        </w:rPr>
+        <w:t>=”</w:t>
+      </w:r>
+      <w:proofErr w:type="spellStart"/>
+      <w:r>
+        <w:rPr>
+          <w:rFonts w:ascii="Calibri" w:hAnsi="Calibri" w:cs="Calibri"/>
+          <w:sz w:val="20"/>
+          <w:szCs w:val="20"/>
+        </w:rPr>
+        <w:t>binary</w:t>
+      </w:r>
+      <w:proofErr w:type="gramEnd"/>
+      <w:r>
+        <w:rPr>
+          <w:rFonts w:ascii="Calibri" w:hAnsi="Calibri" w:cs="Calibri"/>
+          <w:sz w:val="20"/>
+          <w:szCs w:val="20"/>
+        </w:rPr>
+        <w:t>_crossentropy</w:t>
+      </w:r>
+      <w:proofErr w:type="spellEnd"/>
+      <w:r>
+        <w:rPr>
+          <w:rFonts w:ascii="Calibri" w:hAnsi="Calibri" w:cs="Calibri"/>
+          <w:sz w:val="20"/>
+          <w:szCs w:val="20"/>
+        </w:rPr>
+        <w:t>”</w:t>
+      </w:r>
+    </w:p>
+    <w:p>
+      <w:pPr>
+        <w:pStyle w:val="ListParagraph"/>
+        <w:numPr>
+          <w:ilvl w:val="2"/>
+          <w:numId w:val="5"/>
+        </w:numPr>
+        <w:rPr>
+          <w:rFonts w:ascii="Calibri" w:hAnsi="Calibri" w:cs="Calibri"/>
+          <w:sz w:val="20"/>
+          <w:szCs w:val="20"/>
+        </w:rPr>
+      </w:pPr>
+      <w:r>
+        <w:rPr>
+          <w:rFonts w:ascii="Calibri" w:hAnsi="Calibri" w:cs="Calibri"/>
+          <w:sz w:val="20"/>
+          <w:szCs w:val="20"/>
+        </w:rPr>
+        <w:t>Optimizer</w:t>
+      </w:r>
+      <w:proofErr w:type="gramStart"/>
+      <w:r>
+        <w:rPr>
+          <w:rFonts w:ascii="Calibri" w:hAnsi="Calibri" w:cs="Calibri"/>
+          <w:sz w:val="20"/>
+          <w:szCs w:val="20"/>
+        </w:rPr>
+        <w:t>=”</w:t>
+      </w:r>
+      <w:proofErr w:type="spellStart"/>
+      <w:r>
+        <w:rPr>
+          <w:rFonts w:ascii="Calibri" w:hAnsi="Calibri" w:cs="Calibri"/>
+          <w:sz w:val="20"/>
+          <w:szCs w:val="20"/>
+        </w:rPr>
+        <w:t>adam</w:t>
+      </w:r>
+      <w:proofErr w:type="spellEnd"/>
+      <w:proofErr w:type="gramEnd"/>
+      <w:r>
+        <w:rPr>
+          <w:rFonts w:ascii="Calibri" w:hAnsi="Calibri" w:cs="Calibri"/>
+          <w:sz w:val="20"/>
+          <w:szCs w:val="20"/>
+        </w:rPr>
+        <w:t>”</w:t>
+      </w:r>
+    </w:p>
+    <w:p>
+      <w:pPr>
+        <w:pStyle w:val="ListParagraph"/>
+        <w:numPr>
+          <w:ilvl w:val="2"/>
+          <w:numId w:val="5"/>
+        </w:numPr>
+        <w:rPr>
+          <w:rFonts w:ascii="Calibri" w:hAnsi="Calibri" w:cs="Calibri"/>
+          <w:sz w:val="20"/>
+          <w:szCs w:val="20"/>
+        </w:rPr>
+      </w:pPr>
+      <w:r>
+        <w:rPr>
+          <w:rFonts w:ascii="Calibri" w:hAnsi="Calibri" w:cs="Calibri"/>
+          <w:sz w:val="20"/>
+          <w:szCs w:val="20"/>
+        </w:rPr>
+        <w:t>Metrics</w:t>
+      </w:r>
+      <w:proofErr w:type="gramStart"/>
+      <w:r>
+        <w:rPr>
+          <w:rFonts w:ascii="Calibri" w:hAnsi="Calibri" w:cs="Calibri"/>
+          <w:sz w:val="20"/>
+          <w:szCs w:val="20"/>
+        </w:rPr>
+        <w:t>=”</w:t>
+      </w:r>
+      <w:proofErr w:type="spellStart"/>
+      <w:r>
+        <w:rPr>
+          <w:rFonts w:ascii="Calibri" w:hAnsi="Calibri" w:cs="Calibri"/>
+          <w:sz w:val="20"/>
+          <w:szCs w:val="20"/>
+        </w:rPr>
+        <w:t>binary</w:t>
+      </w:r>
+      <w:proofErr w:type="gramEnd"/>
+      <w:r>
+        <w:rPr>
+          <w:rFonts w:ascii="Calibri" w:hAnsi="Calibri" w:cs="Calibri"/>
+          <w:sz w:val="20"/>
+          <w:szCs w:val="20"/>
+        </w:rPr>
+        <w:t>_</w:t>
+      </w:r>
+      <w:r>
+        <w:rPr>
+          <w:rFonts w:ascii="Calibri" w:hAnsi="Calibri" w:cs="Calibri"/>
+          <w:sz w:val="20"/>
+          <w:szCs w:val="20"/>
+        </w:rPr>
+        <w:t>accuracy</w:t>
+      </w:r>
+      <w:proofErr w:type="spellEnd"/>
+      <w:r>
+        <w:rPr>
+          <w:rFonts w:ascii="Calibri" w:hAnsi="Calibri" w:cs="Calibri"/>
+          <w:sz w:val="20"/>
+          <w:szCs w:val="20"/>
+        </w:rPr>
+        <w:t>”</w:t>
+      </w:r>
+    </w:p>
+    <w:p>
+      <w:pPr>
+        <w:pStyle w:val="ListParagraph"/>
+        <w:numPr>
+          <w:ilvl w:val="1"/>
+          <w:numId w:val="5"/>
+        </w:numPr>
+        <w:rPr>
+          <w:rFonts w:ascii="Calibri" w:hAnsi="Calibri" w:cs="Calibri"/>
+          <w:sz w:val="20"/>
+          <w:szCs w:val="20"/>
+        </w:rPr>
+      </w:pPr>
+      <w:r>
+        <w:rPr>
+          <w:rFonts w:ascii="Calibri" w:hAnsi="Calibri" w:cs="Calibri"/>
+          <w:sz w:val="20"/>
+          <w:szCs w:val="20"/>
+        </w:rPr>
+        <w:t xml:space="preserve">Training: </w:t>
+      </w:r>
+      <w:r>
+        <w:rPr>
+          <w:rFonts w:ascii="Calibri" w:hAnsi="Calibri" w:cs="Calibri"/>
+          <w:sz w:val="20"/>
+          <w:szCs w:val="20"/>
+        </w:rPr>
+        <w:t>100</w:t>
+      </w:r>
+      <w:r>
+        <w:rPr>
+          <w:rFonts w:ascii="Calibri" w:hAnsi="Calibri" w:cs="Calibri"/>
+          <w:sz w:val="20"/>
+          <w:szCs w:val="20"/>
+        </w:rPr>
+        <w:t xml:space="preserve"> epochs</w:t>
+      </w:r>
+    </w:p>
+    <w:p>
+      <w:pPr>
+        <w:pStyle w:val="ListParagraph"/>
+        <w:numPr>
+          <w:ilvl w:val="1"/>
+          <w:numId w:val="5"/>
+        </w:numPr>
+        <w:rPr>
+          <w:rFonts w:ascii="Calibri" w:hAnsi="Calibri" w:cs="Calibri"/>
+          <w:sz w:val="20"/>
+          <w:szCs w:val="20"/>
+        </w:rPr>
+      </w:pPr>
+      <w:r>
+        <w:rPr>
+          <w:rFonts w:ascii="Calibri" w:hAnsi="Calibri" w:cs="Calibri"/>
+          <w:sz w:val="20"/>
+          <w:szCs w:val="20"/>
+        </w:rPr>
+        <w:t xml:space="preserve">RESULTS </w:t>
+      </w:r>
+    </w:p>
+    <w:p>
+      <w:pPr>
+        <w:pStyle w:val="ListParagraph"/>
+        <w:numPr>
+          <w:ilvl w:val="2"/>
+          <w:numId w:val="5"/>
+        </w:numPr>
+        <w:rPr>
+          <w:rFonts w:ascii="Calibri" w:hAnsi="Calibri" w:cs="Calibri"/>
+          <w:b/>
+          <w:bCs/>
+          <w:sz w:val="20"/>
+          <w:szCs w:val="20"/>
+        </w:rPr>
+      </w:pPr>
+      <w:r>
+        <w:rPr>
+          <w:rFonts w:ascii="Calibri" w:hAnsi="Calibri" w:cs="Calibri"/>
+          <w:sz w:val="20"/>
+          <w:szCs w:val="20"/>
+        </w:rPr>
+        <w:t>Loss: 5</w:t>
+      </w:r>
+      <w:r>
+        <w:rPr>
+          <w:rFonts w:ascii="Calibri" w:hAnsi="Calibri" w:cs="Calibri"/>
+          <w:sz w:val="20"/>
+          <w:szCs w:val="20"/>
+        </w:rPr>
+        <w:t>8</w:t>
+      </w:r>
+      <w:r>
+        <w:rPr>
+          <w:rFonts w:ascii="Calibri" w:hAnsi="Calibri" w:cs="Calibri"/>
+          <w:sz w:val="20"/>
+          <w:szCs w:val="20"/>
+        </w:rPr>
+        <w:t>.</w:t>
+      </w:r>
+      <w:r>
+        <w:rPr>
+          <w:rFonts w:ascii="Calibri" w:hAnsi="Calibri" w:cs="Calibri"/>
+          <w:sz w:val="20"/>
+          <w:szCs w:val="20"/>
+        </w:rPr>
+        <w:t>96</w:t>
+      </w:r>
+      <w:r>
+        <w:rPr>
+          <w:rFonts w:ascii="Calibri" w:hAnsi="Calibri" w:cs="Calibri"/>
+          <w:sz w:val="20"/>
+          <w:szCs w:val="20"/>
+        </w:rPr>
+        <w:t>%</w:t>
+      </w:r>
+    </w:p>
+    <w:p>
+      <w:pPr>
+        <w:pStyle w:val="ListParagraph"/>
+        <w:numPr>
+          <w:ilvl w:val="2"/>
+          <w:numId w:val="5"/>
+        </w:numPr>
+        <w:rPr>
+          <w:rFonts w:ascii="Calibri" w:hAnsi="Calibri" w:cs="Calibri"/>
+          <w:b/>
+          <w:bCs/>
+          <w:sz w:val="20"/>
+          <w:szCs w:val="20"/>
+        </w:rPr>
+      </w:pPr>
+      <w:r>
+        <w:rPr>
+          <w:rFonts w:ascii="Calibri" w:hAnsi="Calibri" w:cs="Calibri"/>
+          <w:sz w:val="20"/>
+          <w:szCs w:val="20"/>
+        </w:rPr>
+        <w:t>Accuracy: 72.</w:t>
+      </w:r>
+      <w:r>
+        <w:rPr>
+          <w:rFonts w:ascii="Calibri" w:hAnsi="Calibri" w:cs="Calibri"/>
+          <w:sz w:val="20"/>
+          <w:szCs w:val="20"/>
+        </w:rPr>
+        <w:t>48</w:t>
+      </w:r>
+      <w:r>
+        <w:rPr>
+          <w:rFonts w:ascii="Calibri" w:hAnsi="Calibri" w:cs="Calibri"/>
+          <w:sz w:val="20"/>
+          <w:szCs w:val="20"/>
+        </w:rPr>
+        <w:t>%</w:t>
+      </w:r>
+    </w:p>
+    <w:p>
+      <w:pPr>
+        <w:pStyle w:val="ListParagraph"/>
+        <w:numPr>
+          <w:ilvl w:val="1"/>
+          <w:numId w:val="5"/>
+        </w:numPr>
+        <w:rPr>
+          <w:rFonts w:ascii="Calibri" w:hAnsi="Calibri" w:cs="Calibri"/>
+          <w:sz w:val="20"/>
+          <w:szCs w:val="20"/>
+        </w:rPr>
+      </w:pPr>
+      <w:r>
+        <w:rPr>
+          <w:rFonts w:ascii="Calibri" w:hAnsi="Calibri" w:cs="Calibri"/>
+          <w:sz w:val="20"/>
+          <w:szCs w:val="20"/>
+        </w:rPr>
+        <w:t>Saved to “AlphabetSoupCharity</w:t>
+      </w:r>
+      <w:r>
+        <w:rPr>
+          <w:rFonts w:ascii="Calibri" w:hAnsi="Calibri" w:cs="Calibri"/>
+          <w:sz w:val="20"/>
+          <w:szCs w:val="20"/>
+        </w:rPr>
+        <w:t>_opt_model_</w:t>
+      </w:r>
+      <w:r>
+        <w:rPr>
+          <w:rFonts w:ascii="Calibri" w:hAnsi="Calibri" w:cs="Calibri"/>
+          <w:sz w:val="20"/>
+          <w:szCs w:val="20"/>
+        </w:rPr>
+        <w:t>2</w:t>
+      </w:r>
+      <w:r>
+        <w:rPr>
+          <w:rFonts w:ascii="Calibri" w:hAnsi="Calibri" w:cs="Calibri"/>
+          <w:sz w:val="20"/>
+          <w:szCs w:val="20"/>
+        </w:rPr>
+        <w:t>.h5”</w:t>
+      </w:r>
+    </w:p>
+    <w:p>
+      <w:pPr>
+        <w:pStyle w:val="ListParagraph"/>
+        <w:ind w:left="1080"/>
+        <w:rPr>
+          <w:rFonts w:ascii="Calibri" w:hAnsi="Calibri" w:cs="Calibri"/>
+          <w:sz w:val="20"/>
+          <w:szCs w:val="20"/>
+        </w:rPr>
+      </w:pPr>
+    </w:p>
+    <w:p>
+      <w:pPr>
+        <w:rPr>
+          <w:rFonts w:ascii="Calibri" w:hAnsi="Calibri" w:cs="Calibri"/>
+          <w:b/>
+          <w:bCs/>
+          <w:sz w:val="22"/>
+          <w:szCs w:val="22"/>
+        </w:rPr>
+      </w:pPr>
+      <w:r>
+        <w:rPr>
+          <w:rFonts w:ascii="Calibri" w:hAnsi="Calibri" w:cs="Calibri"/>
+          <w:b/>
+          <w:bCs/>
+          <w:sz w:val="22"/>
+          <w:szCs w:val="22"/>
+        </w:rPr>
+        <w:lastRenderedPageBreak/>
+        <w:t>Model #</w:t>
+      </w:r>
+      <w:r>
+        <w:rPr>
+          <w:rFonts w:ascii="Calibri" w:hAnsi="Calibri" w:cs="Calibri"/>
+          <w:b/>
+          <w:bCs/>
+          <w:sz w:val="22"/>
+          <w:szCs w:val="22"/>
+        </w:rPr>
+        <w:t>3</w:t>
+      </w:r>
+    </w:p>
+    <w:p>
+      <w:pPr>
+        <w:pStyle w:val="ListParagraph"/>
+        <w:numPr>
+          <w:ilvl w:val="1"/>
+          <w:numId w:val="5"/>
+        </w:numPr>
+        <w:rPr>
+          <w:rFonts w:ascii="Calibri" w:hAnsi="Calibri" w:cs="Calibri"/>
+          <w:sz w:val="20"/>
+          <w:szCs w:val="20"/>
+        </w:rPr>
+      </w:pPr>
+      <w:r>
+        <w:rPr>
+          <w:rFonts w:ascii="Calibri" w:hAnsi="Calibri" w:cs="Calibri"/>
+          <w:sz w:val="20"/>
+          <w:szCs w:val="20"/>
+        </w:rPr>
+        <w:t>3</w:t>
+      </w:r>
+      <w:r>
+        <w:rPr>
+          <w:rFonts w:ascii="Calibri" w:hAnsi="Calibri" w:cs="Calibri"/>
+          <w:sz w:val="20"/>
+          <w:szCs w:val="20"/>
+        </w:rPr>
+        <w:t xml:space="preserve"> Hidden Layers:</w:t>
+      </w:r>
+    </w:p>
+    <w:p>
+      <w:pPr>
+        <w:pStyle w:val="ListParagraph"/>
+        <w:numPr>
+          <w:ilvl w:val="2"/>
+          <w:numId w:val="5"/>
+        </w:numPr>
+        <w:rPr>
+          <w:rFonts w:ascii="Calibri" w:hAnsi="Calibri" w:cs="Calibri"/>
+          <w:sz w:val="20"/>
+          <w:szCs w:val="20"/>
+        </w:rPr>
+      </w:pPr>
+      <w:r>
+        <w:rPr>
+          <w:rFonts w:ascii="Calibri" w:hAnsi="Calibri" w:cs="Calibri"/>
+          <w:sz w:val="20"/>
+          <w:szCs w:val="20"/>
+        </w:rPr>
+        <w:t xml:space="preserve">H_layer1 = </w:t>
+      </w:r>
+      <w:r>
+        <w:rPr>
+          <w:rFonts w:ascii="Calibri" w:hAnsi="Calibri" w:cs="Calibri"/>
+          <w:sz w:val="20"/>
+          <w:szCs w:val="20"/>
+        </w:rPr>
+        <w:t>7</w:t>
+      </w:r>
+    </w:p>
+    <w:p>
+      <w:pPr>
+        <w:pStyle w:val="ListParagraph"/>
+        <w:numPr>
+          <w:ilvl w:val="2"/>
+          <w:numId w:val="5"/>
+        </w:numPr>
+        <w:rPr>
+          <w:rFonts w:ascii="Calibri" w:hAnsi="Calibri" w:cs="Calibri"/>
+          <w:sz w:val="20"/>
+          <w:szCs w:val="20"/>
+        </w:rPr>
+      </w:pPr>
+      <w:r>
+        <w:rPr>
+          <w:rFonts w:ascii="Calibri" w:hAnsi="Calibri" w:cs="Calibri"/>
+          <w:sz w:val="20"/>
+          <w:szCs w:val="20"/>
+        </w:rPr>
+        <w:t xml:space="preserve">H_layer2 = </w:t>
+      </w:r>
+      <w:r>
+        <w:rPr>
+          <w:rFonts w:ascii="Calibri" w:hAnsi="Calibri" w:cs="Calibri"/>
+          <w:sz w:val="20"/>
+          <w:szCs w:val="20"/>
+        </w:rPr>
+        <w:t>14</w:t>
+      </w:r>
+    </w:p>
+    <w:p>
+      <w:pPr>
+        <w:pStyle w:val="ListParagraph"/>
+        <w:numPr>
+          <w:ilvl w:val="2"/>
+          <w:numId w:val="5"/>
+        </w:numPr>
+        <w:rPr>
+          <w:rFonts w:ascii="Calibri" w:hAnsi="Calibri" w:cs="Calibri"/>
+          <w:sz w:val="20"/>
+          <w:szCs w:val="20"/>
+        </w:rPr>
+      </w:pPr>
+      <w:r>
+        <w:rPr>
+          <w:rFonts w:ascii="Calibri" w:hAnsi="Calibri" w:cs="Calibri"/>
+          <w:sz w:val="20"/>
+          <w:szCs w:val="20"/>
+        </w:rPr>
+        <w:t xml:space="preserve">H_layer3 = </w:t>
+      </w:r>
+      <w:r>
+        <w:rPr>
+          <w:rFonts w:ascii="Calibri" w:hAnsi="Calibri" w:cs="Calibri"/>
+          <w:sz w:val="20"/>
+          <w:szCs w:val="20"/>
+        </w:rPr>
+        <w:t>28</w:t>
+      </w:r>
+    </w:p>
+    <w:p>
+      <w:pPr>
+        <w:pStyle w:val="ListParagraph"/>
+        <w:numPr>
+          <w:ilvl w:val="2"/>
+          <w:numId w:val="5"/>
+        </w:numPr>
+        <w:rPr>
+          <w:rFonts w:ascii="Calibri" w:hAnsi="Calibri" w:cs="Calibri"/>
+          <w:sz w:val="20"/>
+          <w:szCs w:val="20"/>
+        </w:rPr>
+      </w:pPr>
+      <w:r>
+        <w:rPr>
+          <w:rFonts w:ascii="Calibri" w:hAnsi="Calibri" w:cs="Calibri"/>
+          <w:sz w:val="20"/>
+          <w:szCs w:val="20"/>
+        </w:rPr>
+        <w:t>Activation Function = “</w:t>
+      </w:r>
+      <w:proofErr w:type="spellStart"/>
+      <w:r>
+        <w:rPr>
+          <w:rFonts w:ascii="Calibri" w:hAnsi="Calibri" w:cs="Calibri"/>
+          <w:sz w:val="20"/>
+          <w:szCs w:val="20"/>
+        </w:rPr>
+        <w:t>relu</w:t>
+      </w:r>
+      <w:proofErr w:type="spellEnd"/>
+      <w:r>
+        <w:rPr>
+          <w:rFonts w:ascii="Calibri" w:hAnsi="Calibri" w:cs="Calibri"/>
+          <w:sz w:val="20"/>
+          <w:szCs w:val="20"/>
+        </w:rPr>
+        <w:t>”</w:t>
+      </w:r>
+    </w:p>
+    <w:p>
+      <w:pPr>
+        <w:pStyle w:val="ListParagraph"/>
+        <w:numPr>
+          <w:ilvl w:val="1"/>
+          <w:numId w:val="5"/>
+        </w:numPr>
+        <w:rPr>
+          <w:rFonts w:ascii="Calibri" w:hAnsi="Calibri" w:cs="Calibri"/>
+          <w:sz w:val="20"/>
+          <w:szCs w:val="20"/>
+        </w:rPr>
+      </w:pPr>
+      <w:r>
+        <w:rPr>
+          <w:rFonts w:ascii="Calibri" w:hAnsi="Calibri" w:cs="Calibri"/>
+          <w:sz w:val="20"/>
+          <w:szCs w:val="20"/>
+        </w:rPr>
+        <w:t>Output layer uses Sigmoid activation function.</w:t>
+      </w:r>
+    </w:p>
+    <w:p>
+      <w:pPr>
+        <w:pStyle w:val="ListParagraph"/>
+        <w:numPr>
+          <w:ilvl w:val="1"/>
+          <w:numId w:val="5"/>
+        </w:numPr>
+        <w:rPr>
+          <w:rFonts w:ascii="Calibri" w:hAnsi="Calibri" w:cs="Calibri"/>
+          <w:sz w:val="20"/>
+          <w:szCs w:val="20"/>
+        </w:rPr>
+      </w:pPr>
+      <w:r>
+        <w:rPr>
+          <w:rFonts w:ascii="Calibri" w:hAnsi="Calibri" w:cs="Calibri"/>
+          <w:sz w:val="20"/>
+          <w:szCs w:val="20"/>
+        </w:rPr>
+        <w:t>Compilation:</w:t>
+      </w:r>
+    </w:p>
+    <w:p>
+      <w:pPr>
+        <w:pStyle w:val="ListParagraph"/>
+        <w:numPr>
+          <w:ilvl w:val="2"/>
+          <w:numId w:val="5"/>
+        </w:numPr>
+        <w:rPr>
+          <w:rFonts w:ascii="Calibri" w:hAnsi="Calibri" w:cs="Calibri"/>
+          <w:sz w:val="20"/>
+          <w:szCs w:val="20"/>
+        </w:rPr>
+      </w:pPr>
+      <w:r>
+        <w:rPr>
+          <w:rFonts w:ascii="Calibri" w:hAnsi="Calibri" w:cs="Calibri"/>
+          <w:sz w:val="20"/>
+          <w:szCs w:val="20"/>
+        </w:rPr>
+        <w:t>Loss</w:t>
+      </w:r>
+      <w:proofErr w:type="gramStart"/>
+      <w:r>
+        <w:rPr>
+          <w:rFonts w:ascii="Calibri" w:hAnsi="Calibri" w:cs="Calibri"/>
+          <w:sz w:val="20"/>
+          <w:szCs w:val="20"/>
+        </w:rPr>
+        <w:t>=”</w:t>
+      </w:r>
+      <w:proofErr w:type="spellStart"/>
+      <w:r>
+        <w:rPr>
+          <w:rFonts w:ascii="Calibri" w:hAnsi="Calibri" w:cs="Calibri"/>
+          <w:sz w:val="20"/>
+          <w:szCs w:val="20"/>
+        </w:rPr>
+        <w:t>binary</w:t>
+      </w:r>
+      <w:proofErr w:type="gramEnd"/>
+      <w:r>
+        <w:rPr>
+          <w:rFonts w:ascii="Calibri" w:hAnsi="Calibri" w:cs="Calibri"/>
+          <w:sz w:val="20"/>
+          <w:szCs w:val="20"/>
+        </w:rPr>
+        <w:t>_crossentropy</w:t>
+      </w:r>
+      <w:proofErr w:type="spellEnd"/>
+      <w:r>
+        <w:rPr>
+          <w:rFonts w:ascii="Calibri" w:hAnsi="Calibri" w:cs="Calibri"/>
+          <w:sz w:val="20"/>
+          <w:szCs w:val="20"/>
+        </w:rPr>
+        <w:t>”</w:t>
+      </w:r>
+    </w:p>
+    <w:p>
+      <w:pPr>
+        <w:pStyle w:val="ListParagraph"/>
+        <w:numPr>
+          <w:ilvl w:val="2"/>
+          <w:numId w:val="5"/>
+        </w:numPr>
+        <w:rPr>
+          <w:rFonts w:ascii="Calibri" w:hAnsi="Calibri" w:cs="Calibri"/>
+          <w:sz w:val="20"/>
+          <w:szCs w:val="20"/>
+        </w:rPr>
+      </w:pPr>
+      <w:r>
+        <w:rPr>
+          <w:rFonts w:ascii="Calibri" w:hAnsi="Calibri" w:cs="Calibri"/>
+          <w:sz w:val="20"/>
+          <w:szCs w:val="20"/>
+        </w:rPr>
+        <w:t>Optimizer</w:t>
+      </w:r>
+      <w:proofErr w:type="gramStart"/>
+      <w:r>
+        <w:rPr>
+          <w:rFonts w:ascii="Calibri" w:hAnsi="Calibri" w:cs="Calibri"/>
+          <w:sz w:val="20"/>
+          <w:szCs w:val="20"/>
+        </w:rPr>
+        <w:t>=”</w:t>
+      </w:r>
+      <w:proofErr w:type="spellStart"/>
+      <w:r>
+        <w:rPr>
+          <w:rFonts w:ascii="Calibri" w:hAnsi="Calibri" w:cs="Calibri"/>
+          <w:sz w:val="20"/>
+          <w:szCs w:val="20"/>
+        </w:rPr>
+        <w:t>adam</w:t>
+      </w:r>
+      <w:r>
+        <w:rPr>
+          <w:rFonts w:ascii="Calibri" w:hAnsi="Calibri" w:cs="Calibri"/>
+          <w:sz w:val="20"/>
+          <w:szCs w:val="20"/>
+        </w:rPr>
+        <w:t>ax</w:t>
+      </w:r>
+      <w:proofErr w:type="spellEnd"/>
+      <w:proofErr w:type="gramEnd"/>
+      <w:r>
+        <w:rPr>
+          <w:rFonts w:ascii="Calibri" w:hAnsi="Calibri" w:cs="Calibri"/>
+          <w:sz w:val="20"/>
+          <w:szCs w:val="20"/>
+        </w:rPr>
+        <w:t>”</w:t>
+      </w:r>
+    </w:p>
+    <w:p>
+      <w:pPr>
+        <w:pStyle w:val="ListParagraph"/>
+        <w:numPr>
+          <w:ilvl w:val="2"/>
+          <w:numId w:val="5"/>
+        </w:numPr>
+        <w:rPr>
+          <w:rFonts w:ascii="Calibri" w:hAnsi="Calibri" w:cs="Calibri"/>
+          <w:sz w:val="20"/>
+          <w:szCs w:val="20"/>
+        </w:rPr>
+      </w:pPr>
+      <w:r>
+        <w:rPr>
+          <w:rFonts w:ascii="Calibri" w:hAnsi="Calibri" w:cs="Calibri"/>
+          <w:sz w:val="20"/>
+          <w:szCs w:val="20"/>
+        </w:rPr>
+        <w:t>Metrics</w:t>
+      </w:r>
+      <w:proofErr w:type="gramStart"/>
+      <w:r>
+        <w:rPr>
+          <w:rFonts w:ascii="Calibri" w:hAnsi="Calibri" w:cs="Calibri"/>
+          <w:sz w:val="20"/>
+          <w:szCs w:val="20"/>
+        </w:rPr>
+        <w:t>=”</w:t>
+      </w:r>
+      <w:proofErr w:type="spellStart"/>
+      <w:r>
+        <w:rPr>
+          <w:rFonts w:ascii="Calibri" w:hAnsi="Calibri" w:cs="Calibri"/>
+          <w:sz w:val="20"/>
+          <w:szCs w:val="20"/>
+        </w:rPr>
+        <w:t>binary</w:t>
+      </w:r>
+      <w:proofErr w:type="gramEnd"/>
+      <w:r>
+        <w:rPr>
+          <w:rFonts w:ascii="Calibri" w:hAnsi="Calibri" w:cs="Calibri"/>
+          <w:sz w:val="20"/>
+          <w:szCs w:val="20"/>
+        </w:rPr>
+        <w:t>_</w:t>
+      </w:r>
+      <w:r>
+        <w:rPr>
+          <w:rFonts w:ascii="Calibri" w:hAnsi="Calibri" w:cs="Calibri"/>
+          <w:sz w:val="20"/>
+          <w:szCs w:val="20"/>
+        </w:rPr>
+        <w:t>accuracy</w:t>
+      </w:r>
+      <w:proofErr w:type="spellEnd"/>
+      <w:r>
+        <w:rPr>
+          <w:rFonts w:ascii="Calibri" w:hAnsi="Calibri" w:cs="Calibri"/>
+          <w:sz w:val="20"/>
+          <w:szCs w:val="20"/>
+        </w:rPr>
+        <w:t>”</w:t>
+      </w:r>
+    </w:p>
+    <w:p>
+      <w:pPr>
+        <w:pStyle w:val="ListParagraph"/>
+        <w:numPr>
+          <w:ilvl w:val="1"/>
+          <w:numId w:val="5"/>
+        </w:numPr>
+        <w:rPr>
+          <w:rFonts w:ascii="Calibri" w:hAnsi="Calibri" w:cs="Calibri"/>
+          <w:sz w:val="20"/>
+          <w:szCs w:val="20"/>
+        </w:rPr>
+      </w:pPr>
+      <w:r>
+        <w:rPr>
+          <w:rFonts w:ascii="Calibri" w:hAnsi="Calibri" w:cs="Calibri"/>
+          <w:sz w:val="20"/>
+          <w:szCs w:val="20"/>
+        </w:rPr>
+        <w:t xml:space="preserve">Training: </w:t>
+      </w:r>
+      <w:r>
+        <w:rPr>
+          <w:rFonts w:ascii="Calibri" w:hAnsi="Calibri" w:cs="Calibri"/>
+          <w:sz w:val="20"/>
+          <w:szCs w:val="20"/>
+        </w:rPr>
+        <w:t>100</w:t>
+      </w:r>
+      <w:r>
+        <w:rPr>
+          <w:rFonts w:ascii="Calibri" w:hAnsi="Calibri" w:cs="Calibri"/>
+          <w:sz w:val="20"/>
+          <w:szCs w:val="20"/>
+        </w:rPr>
+        <w:t xml:space="preserve"> epochs</w:t>
+      </w:r>
+    </w:p>
+    <w:p>
+      <w:pPr>
+        <w:pStyle w:val="ListParagraph"/>
+        <w:numPr>
+          <w:ilvl w:val="1"/>
+          <w:numId w:val="5"/>
+        </w:numPr>
+        <w:rPr>
+          <w:rFonts w:ascii="Calibri" w:hAnsi="Calibri" w:cs="Calibri"/>
+          <w:sz w:val="20"/>
+          <w:szCs w:val="20"/>
+        </w:rPr>
+      </w:pPr>
+      <w:r>
+        <w:rPr>
+          <w:rFonts w:ascii="Calibri" w:hAnsi="Calibri" w:cs="Calibri"/>
+          <w:sz w:val="20"/>
+          <w:szCs w:val="20"/>
+        </w:rPr>
+        <w:t xml:space="preserve">RESULTS </w:t>
+      </w:r>
+    </w:p>
+    <w:p>
+      <w:pPr>
+        <w:pStyle w:val="ListParagraph"/>
+        <w:numPr>
+          <w:ilvl w:val="2"/>
+          <w:numId w:val="5"/>
+        </w:numPr>
+        <w:rPr>
+          <w:rFonts w:ascii="Calibri" w:hAnsi="Calibri" w:cs="Calibri"/>
+          <w:b/>
+          <w:bCs/>
+          <w:sz w:val="20"/>
+          <w:szCs w:val="20"/>
+        </w:rPr>
+      </w:pPr>
+      <w:r>
+        <w:rPr>
+          <w:rFonts w:ascii="Calibri" w:hAnsi="Calibri" w:cs="Calibri"/>
+          <w:sz w:val="20"/>
+          <w:szCs w:val="20"/>
+        </w:rPr>
+        <w:t xml:space="preserve">Loss: </w:t>
+      </w:r>
+      <w:r>
+        <w:rPr>
+          <w:rFonts w:ascii="Calibri" w:hAnsi="Calibri" w:cs="Calibri"/>
+          <w:sz w:val="20"/>
+          <w:szCs w:val="20"/>
+        </w:rPr>
+        <w:t>56.07%</w:t>
+      </w:r>
+    </w:p>
+    <w:p>
+      <w:pPr>
+        <w:pStyle w:val="ListParagraph"/>
+        <w:numPr>
+          <w:ilvl w:val="2"/>
+          <w:numId w:val="5"/>
+        </w:numPr>
+        <w:rPr>
+          <w:rFonts w:ascii="Calibri" w:hAnsi="Calibri" w:cs="Calibri"/>
+          <w:b/>
+          <w:bCs/>
+          <w:sz w:val="20"/>
+          <w:szCs w:val="20"/>
+        </w:rPr>
+      </w:pPr>
+      <w:r>
+        <w:rPr>
+          <w:rFonts w:ascii="Calibri" w:hAnsi="Calibri" w:cs="Calibri"/>
+          <w:sz w:val="20"/>
+          <w:szCs w:val="20"/>
+        </w:rPr>
+        <w:t xml:space="preserve">Accuracy: </w:t>
+      </w:r>
+      <w:r>
+        <w:rPr>
+          <w:rFonts w:ascii="Calibri" w:hAnsi="Calibri" w:cs="Calibri"/>
+          <w:sz w:val="20"/>
+          <w:szCs w:val="20"/>
+        </w:rPr>
+        <w:t>72.35%</w:t>
+      </w:r>
+    </w:p>
+    <w:p>
+      <w:pPr>
+        <w:pStyle w:val="ListParagraph"/>
+        <w:numPr>
+          <w:ilvl w:val="1"/>
+          <w:numId w:val="5"/>
+        </w:numPr>
+        <w:rPr>
+          <w:rFonts w:ascii="Calibri" w:hAnsi="Calibri" w:cs="Calibri"/>
+          <w:sz w:val="20"/>
+          <w:szCs w:val="20"/>
+        </w:rPr>
+      </w:pPr>
+      <w:r>
+        <w:rPr>
+          <w:rFonts w:ascii="Calibri" w:hAnsi="Calibri" w:cs="Calibri"/>
+          <w:sz w:val="20"/>
+          <w:szCs w:val="20"/>
+        </w:rPr>
+        <w:t>Saved to “AlphabetSoupCharity</w:t>
+      </w:r>
+      <w:r>
+        <w:rPr>
+          <w:rFonts w:ascii="Calibri" w:hAnsi="Calibri" w:cs="Calibri"/>
+          <w:sz w:val="20"/>
+          <w:szCs w:val="20"/>
+        </w:rPr>
+        <w:t>_opt_model_</w:t>
+      </w:r>
+      <w:r>
+        <w:rPr>
+          <w:rFonts w:ascii="Calibri" w:hAnsi="Calibri" w:cs="Calibri"/>
+          <w:sz w:val="20"/>
+          <w:szCs w:val="20"/>
+        </w:rPr>
+        <w:t>3</w:t>
+      </w:r>
+      <w:r>
+        <w:rPr>
+          <w:rFonts w:ascii="Calibri" w:hAnsi="Calibri" w:cs="Calibri"/>
+          <w:sz w:val="20"/>
+          <w:szCs w:val="20"/>
+        </w:rPr>
+        <w:t>.h5”</w:t>
+      </w:r>
+    </w:p>
+    <w:p>
+      <w:pPr>
+        <w:rPr>
+          <w:rFonts w:ascii="Calibri" w:hAnsi="Calibri" w:cs="Calibri"/>
+          <w:sz w:val="20"/>
+          <w:szCs w:val="20"/>
+        </w:rPr>
+      </w:pPr>
+    </w:p>
+    <w:p>
+      <w:pPr>
+        <w:rPr>
+          <w:rFonts w:ascii="Calibri" w:hAnsi="Calibri" w:cs="Calibri"/>
+          <w:b/>
+          <w:bCs/>
+          <w:sz w:val="20"/>
+          <w:szCs w:val="20"/>
+        </w:rPr>
+      </w:pPr>
+    </w:p>
+    <w:p>
+      <w:pPr>
+        <w:rPr>
+          <w:rFonts w:ascii="Calibri" w:hAnsi="Calibri" w:cs="Calibri"/>
+          <w:b/>
+          <w:bCs/>
+          <w:sz w:val="22"/>
+          <w:szCs w:val="22"/>
+        </w:rPr>
+      </w:pPr>
+    </w:p>
+    <w:p>
+      <w:pPr>
+        <w:rPr>
+          <w:rFonts w:ascii="Calibri" w:hAnsi="Calibri" w:cs="Calibri"/>
+          <w:b/>
+          <w:bCs/>
+          <w:sz w:val="22"/>
+          <w:szCs w:val="22"/>
+        </w:rPr>
+      </w:pPr>
+    </w:p>
+    <w:p>
+      <w:pPr>
+        <w:rPr>
+          <w:rFonts w:ascii="Calibri" w:hAnsi="Calibri" w:cs="Calibri"/>
+          <w:sz w:val="22"/>
+          <w:szCs w:val="22"/>
+        </w:rPr>
+      </w:pPr>
+    </w:p>
+    <w:p>
+      <w:pPr>
+        <w:rPr>
+          <w:rFonts w:ascii="Calibri" w:hAnsi="Calibri" w:cs="Calibri"/>
+        </w:rPr>
+      </w:pPr>
     </w:p>
     <w:p>
       <w:pPr>
@@ -38,6 +2812,653 @@
     </w:sectPr>
   </w:body>
 </w:document>
+</file>
+
+<file path=word/numbering.xml><?xml version="1.0" encoding="utf-8"?>
+<w:numbering xmlns:wpc="http://schemas.microsoft.com/office/word/2010/wordprocessingCanvas" xmlns:cx="http://schemas.microsoft.com/office/drawing/2014/chartex" xmlns:cx1="http://schemas.microsoft.com/office/drawing/2015/9/8/chartex" xmlns:cx2="http://schemas.microsoft.com/office/drawing/2015/10/21/chartex" xmlns:cx3="http://schemas.microsoft.com/office/drawing/2016/5/9/chartex" xmlns:cx4="http://schemas.microsoft.com/office/drawing/2016/5/10/chartex" xmlns:cx5="http://schemas.microsoft.com/office/drawing/2016/5/11/chartex" xmlns:cx6="http://schemas.microsoft.com/office/drawing/2016/5/12/chartex" xmlns:cx7="http://schemas.microsoft.com/office/drawing/2016/5/13/chartex" xmlns:cx8="http://schemas.microsoft.com/office/drawing/2016/5/14/chartex" xmlns:mc="http://schemas.openxmlformats.org/markup-compatibility/2006" xmlns:aink="http://schemas.microsoft.com/office/drawing/2016/ink" xmlns:am3d="http://schemas.microsoft.com/office/drawing/2017/model3d" xmlns:o="urn:schemas-microsoft-com:office:office" xmlns:oel="http://schemas.microsoft.com/office/2019/extlst" xmlns:r="http://schemas.openxmlformats.org/officeDocument/2006/relationships" xmlns:m="http://schemas.openxmlformats.org/officeDocument/2006/math" xmlns:v="urn:schemas-microsoft-com:vml" xmlns:wp14="http://schemas.microsoft.com/office/word/2010/wordprocessingDrawing" xmlns:wp="http://schemas.openxmlformats.org/drawingml/2006/wordprocessingDrawing" xmlns:w10="urn:schemas-microsoft-com:office:word" xmlns:w="http://schemas.openxmlformats.org/wordprocessingml/2006/main" xmlns:w14="http://schemas.microsoft.com/office/word/2010/wordml" xmlns:w15="http://schemas.microsoft.com/office/word/2012/wordml" xmlns:w16cex="http://schemas.microsoft.com/office/word/2018/wordml/cex" xmlns:w16cid="http://schemas.microsoft.com/office/word/2016/wordml/cid" xmlns:w16="http://schemas.microsoft.com/office/word/2018/wordml" xmlns:w16du="http://schemas.microsoft.com/office/word/2023/wordml/word16du" xmlns:w16sdtdh="http://schemas.microsoft.com/office/word/2020/wordml/sdtdatahash" xmlns:w16se="http://schemas.microsoft.com/office/word/2015/wordml/symex" xmlns:wpg="http://schemas.microsoft.com/office/word/2010/wordprocessingGroup" xmlns:wpi="http://schemas.microsoft.com/office/word/2010/wordprocessingInk" xmlns:wne="http://schemas.microsoft.com/office/word/2006/wordml" xmlns:wps="http://schemas.microsoft.com/office/word/2010/wordprocessingShape" mc:Ignorable="w14 w15 w16se w16cid w16 w16cex w16sdtdh w16du wp14">
+  <w:abstractNum w:abstractNumId="0" w15:restartNumberingAfterBreak="0">
+    <w:nsid w:val="00DB7955"/>
+    <w:multiLevelType w:val="hybridMultilevel"/>
+    <w:tmpl w:val="EAD6B15C"/>
+    <w:lvl w:ilvl="0" w:tplc="04090001">
+      <w:start w:val="1"/>
+      <w:numFmt w:val="bullet"/>
+      <w:lvlText w:val=""/>
+      <w:lvlJc w:val="left"/>
+      <w:pPr>
+        <w:ind w:left="720" w:hanging="360"/>
+      </w:pPr>
+      <w:rPr>
+        <w:rFonts w:ascii="Symbol" w:hAnsi="Symbol" w:hint="default"/>
+      </w:rPr>
+    </w:lvl>
+    <w:lvl w:ilvl="1" w:tplc="04090003">
+      <w:start w:val="1"/>
+      <w:numFmt w:val="bullet"/>
+      <w:lvlText w:val="o"/>
+      <w:lvlJc w:val="left"/>
+      <w:pPr>
+        <w:ind w:left="1440" w:hanging="360"/>
+      </w:pPr>
+      <w:rPr>
+        <w:rFonts w:ascii="Courier New" w:hAnsi="Courier New" w:cs="Courier New" w:hint="default"/>
+      </w:rPr>
+    </w:lvl>
+    <w:lvl w:ilvl="2" w:tplc="04090005" w:tentative="1">
+      <w:start w:val="1"/>
+      <w:numFmt w:val="bullet"/>
+      <w:lvlText w:val=""/>
+      <w:lvlJc w:val="left"/>
+      <w:pPr>
+        <w:ind w:left="2160" w:hanging="360"/>
+      </w:pPr>
+      <w:rPr>
+        <w:rFonts w:ascii="Wingdings" w:hAnsi="Wingdings" w:hint="default"/>
+      </w:rPr>
+    </w:lvl>
+    <w:lvl w:ilvl="3" w:tplc="04090001" w:tentative="1">
+      <w:start w:val="1"/>
+      <w:numFmt w:val="bullet"/>
+      <w:lvlText w:val=""/>
+      <w:lvlJc w:val="left"/>
+      <w:pPr>
+        <w:ind w:left="2880" w:hanging="360"/>
+      </w:pPr>
+      <w:rPr>
+        <w:rFonts w:ascii="Symbol" w:hAnsi="Symbol" w:hint="default"/>
+      </w:rPr>
+    </w:lvl>
+    <w:lvl w:ilvl="4" w:tplc="04090003" w:tentative="1">
+      <w:start w:val="1"/>
+      <w:numFmt w:val="bullet"/>
+      <w:lvlText w:val="o"/>
+      <w:lvlJc w:val="left"/>
+      <w:pPr>
+        <w:ind w:left="3600" w:hanging="360"/>
+      </w:pPr>
+      <w:rPr>
+        <w:rFonts w:ascii="Courier New" w:hAnsi="Courier New" w:cs="Courier New" w:hint="default"/>
+      </w:rPr>
+    </w:lvl>
+    <w:lvl w:ilvl="5" w:tplc="04090005" w:tentative="1">
+      <w:start w:val="1"/>
+      <w:numFmt w:val="bullet"/>
+      <w:lvlText w:val=""/>
+      <w:lvlJc w:val="left"/>
+      <w:pPr>
+        <w:ind w:left="4320" w:hanging="360"/>
+      </w:pPr>
+      <w:rPr>
+        <w:rFonts w:ascii="Wingdings" w:hAnsi="Wingdings" w:hint="default"/>
+      </w:rPr>
+    </w:lvl>
+    <w:lvl w:ilvl="6" w:tplc="04090001" w:tentative="1">
+      <w:start w:val="1"/>
+      <w:numFmt w:val="bullet"/>
+      <w:lvlText w:val=""/>
+      <w:lvlJc w:val="left"/>
+      <w:pPr>
+        <w:ind w:left="5040" w:hanging="360"/>
+      </w:pPr>
+      <w:rPr>
+        <w:rFonts w:ascii="Symbol" w:hAnsi="Symbol" w:hint="default"/>
+      </w:rPr>
+    </w:lvl>
+    <w:lvl w:ilvl="7" w:tplc="04090003" w:tentative="1">
+      <w:start w:val="1"/>
+      <w:numFmt w:val="bullet"/>
+      <w:lvlText w:val="o"/>
+      <w:lvlJc w:val="left"/>
+      <w:pPr>
+        <w:ind w:left="5760" w:hanging="360"/>
+      </w:pPr>
+      <w:rPr>
+        <w:rFonts w:ascii="Courier New" w:hAnsi="Courier New" w:cs="Courier New" w:hint="default"/>
+      </w:rPr>
+    </w:lvl>
+    <w:lvl w:ilvl="8" w:tplc="04090005" w:tentative="1">
+      <w:start w:val="1"/>
+      <w:numFmt w:val="bullet"/>
+      <w:lvlText w:val=""/>
+      <w:lvlJc w:val="left"/>
+      <w:pPr>
+        <w:ind w:left="6480" w:hanging="360"/>
+      </w:pPr>
+      <w:rPr>
+        <w:rFonts w:ascii="Wingdings" w:hAnsi="Wingdings" w:hint="default"/>
+      </w:rPr>
+    </w:lvl>
+  </w:abstractNum>
+  <w:abstractNum w:abstractNumId="1" w15:restartNumberingAfterBreak="0">
+    <w:nsid w:val="2AF538DC"/>
+    <w:multiLevelType w:val="hybridMultilevel"/>
+    <w:tmpl w:val="3746DC36"/>
+    <w:lvl w:ilvl="0" w:tplc="0409000F">
+      <w:start w:val="1"/>
+      <w:numFmt w:val="decimal"/>
+      <w:lvlText w:val="%1."/>
+      <w:lvlJc w:val="left"/>
+      <w:pPr>
+        <w:ind w:left="720" w:hanging="360"/>
+      </w:pPr>
+    </w:lvl>
+    <w:lvl w:ilvl="1" w:tplc="04090019" w:tentative="1">
+      <w:start w:val="1"/>
+      <w:numFmt w:val="lowerLetter"/>
+      <w:lvlText w:val="%2."/>
+      <w:lvlJc w:val="left"/>
+      <w:pPr>
+        <w:ind w:left="1440" w:hanging="360"/>
+      </w:pPr>
+    </w:lvl>
+    <w:lvl w:ilvl="2" w:tplc="0409001B" w:tentative="1">
+      <w:start w:val="1"/>
+      <w:numFmt w:val="lowerRoman"/>
+      <w:lvlText w:val="%3."/>
+      <w:lvlJc w:val="right"/>
+      <w:pPr>
+        <w:ind w:left="2160" w:hanging="180"/>
+      </w:pPr>
+    </w:lvl>
+    <w:lvl w:ilvl="3" w:tplc="0409000F" w:tentative="1">
+      <w:start w:val="1"/>
+      <w:numFmt w:val="decimal"/>
+      <w:lvlText w:val="%4."/>
+      <w:lvlJc w:val="left"/>
+      <w:pPr>
+        <w:ind w:left="2880" w:hanging="360"/>
+      </w:pPr>
+    </w:lvl>
+    <w:lvl w:ilvl="4" w:tplc="04090019" w:tentative="1">
+      <w:start w:val="1"/>
+      <w:numFmt w:val="lowerLetter"/>
+      <w:lvlText w:val="%5."/>
+      <w:lvlJc w:val="left"/>
+      <w:pPr>
+        <w:ind w:left="3600" w:hanging="360"/>
+      </w:pPr>
+    </w:lvl>
+    <w:lvl w:ilvl="5" w:tplc="0409001B" w:tentative="1">
+      <w:start w:val="1"/>
+      <w:numFmt w:val="lowerRoman"/>
+      <w:lvlText w:val="%6."/>
+      <w:lvlJc w:val="right"/>
+      <w:pPr>
+        <w:ind w:left="4320" w:hanging="180"/>
+      </w:pPr>
+    </w:lvl>
+    <w:lvl w:ilvl="6" w:tplc="0409000F" w:tentative="1">
+      <w:start w:val="1"/>
+      <w:numFmt w:val="decimal"/>
+      <w:lvlText w:val="%7."/>
+      <w:lvlJc w:val="left"/>
+      <w:pPr>
+        <w:ind w:left="5040" w:hanging="360"/>
+      </w:pPr>
+    </w:lvl>
+    <w:lvl w:ilvl="7" w:tplc="04090019" w:tentative="1">
+      <w:start w:val="1"/>
+      <w:numFmt w:val="lowerLetter"/>
+      <w:lvlText w:val="%8."/>
+      <w:lvlJc w:val="left"/>
+      <w:pPr>
+        <w:ind w:left="5760" w:hanging="360"/>
+      </w:pPr>
+    </w:lvl>
+    <w:lvl w:ilvl="8" w:tplc="0409001B" w:tentative="1">
+      <w:start w:val="1"/>
+      <w:numFmt w:val="lowerRoman"/>
+      <w:lvlText w:val="%9."/>
+      <w:lvlJc w:val="right"/>
+      <w:pPr>
+        <w:ind w:left="6480" w:hanging="180"/>
+      </w:pPr>
+    </w:lvl>
+  </w:abstractNum>
+  <w:abstractNum w:abstractNumId="2" w15:restartNumberingAfterBreak="0">
+    <w:nsid w:val="34487F3A"/>
+    <w:multiLevelType w:val="hybridMultilevel"/>
+    <w:tmpl w:val="45400E8E"/>
+    <w:lvl w:ilvl="0" w:tplc="04090001">
+      <w:start w:val="1"/>
+      <w:numFmt w:val="bullet"/>
+      <w:lvlText w:val=""/>
+      <w:lvlJc w:val="left"/>
+      <w:pPr>
+        <w:ind w:left="720" w:hanging="360"/>
+      </w:pPr>
+      <w:rPr>
+        <w:rFonts w:ascii="Symbol" w:hAnsi="Symbol" w:hint="default"/>
+      </w:rPr>
+    </w:lvl>
+    <w:lvl w:ilvl="1" w:tplc="04090003">
+      <w:start w:val="1"/>
+      <w:numFmt w:val="bullet"/>
+      <w:lvlText w:val="o"/>
+      <w:lvlJc w:val="left"/>
+      <w:pPr>
+        <w:ind w:left="1440" w:hanging="360"/>
+      </w:pPr>
+      <w:rPr>
+        <w:rFonts w:ascii="Courier New" w:hAnsi="Courier New" w:cs="Courier New" w:hint="default"/>
+      </w:rPr>
+    </w:lvl>
+    <w:lvl w:ilvl="2" w:tplc="04090005">
+      <w:start w:val="1"/>
+      <w:numFmt w:val="bullet"/>
+      <w:lvlText w:val=""/>
+      <w:lvlJc w:val="left"/>
+      <w:pPr>
+        <w:ind w:left="2160" w:hanging="360"/>
+      </w:pPr>
+      <w:rPr>
+        <w:rFonts w:ascii="Wingdings" w:hAnsi="Wingdings" w:hint="default"/>
+      </w:rPr>
+    </w:lvl>
+    <w:lvl w:ilvl="3" w:tplc="04090001">
+      <w:start w:val="1"/>
+      <w:numFmt w:val="bullet"/>
+      <w:lvlText w:val=""/>
+      <w:lvlJc w:val="left"/>
+      <w:pPr>
+        <w:ind w:left="2880" w:hanging="360"/>
+      </w:pPr>
+      <w:rPr>
+        <w:rFonts w:ascii="Symbol" w:hAnsi="Symbol" w:hint="default"/>
+      </w:rPr>
+    </w:lvl>
+    <w:lvl w:ilvl="4" w:tplc="04090003" w:tentative="1">
+      <w:start w:val="1"/>
+      <w:numFmt w:val="bullet"/>
+      <w:lvlText w:val="o"/>
+      <w:lvlJc w:val="left"/>
+      <w:pPr>
+        <w:ind w:left="3600" w:hanging="360"/>
+      </w:pPr>
+      <w:rPr>
+        <w:rFonts w:ascii="Courier New" w:hAnsi="Courier New" w:cs="Courier New" w:hint="default"/>
+      </w:rPr>
+    </w:lvl>
+    <w:lvl w:ilvl="5" w:tplc="04090005" w:tentative="1">
+      <w:start w:val="1"/>
+      <w:numFmt w:val="bullet"/>
+      <w:lvlText w:val=""/>
+      <w:lvlJc w:val="left"/>
+      <w:pPr>
+        <w:ind w:left="4320" w:hanging="360"/>
+      </w:pPr>
+      <w:rPr>
+        <w:rFonts w:ascii="Wingdings" w:hAnsi="Wingdings" w:hint="default"/>
+      </w:rPr>
+    </w:lvl>
+    <w:lvl w:ilvl="6" w:tplc="04090001" w:tentative="1">
+      <w:start w:val="1"/>
+      <w:numFmt w:val="bullet"/>
+      <w:lvlText w:val=""/>
+      <w:lvlJc w:val="left"/>
+      <w:pPr>
+        <w:ind w:left="5040" w:hanging="360"/>
+      </w:pPr>
+      <w:rPr>
+        <w:rFonts w:ascii="Symbol" w:hAnsi="Symbol" w:hint="default"/>
+      </w:rPr>
+    </w:lvl>
+    <w:lvl w:ilvl="7" w:tplc="04090003" w:tentative="1">
+      <w:start w:val="1"/>
+      <w:numFmt w:val="bullet"/>
+      <w:lvlText w:val="o"/>
+      <w:lvlJc w:val="left"/>
+      <w:pPr>
+        <w:ind w:left="5760" w:hanging="360"/>
+      </w:pPr>
+      <w:rPr>
+        <w:rFonts w:ascii="Courier New" w:hAnsi="Courier New" w:cs="Courier New" w:hint="default"/>
+      </w:rPr>
+    </w:lvl>
+    <w:lvl w:ilvl="8" w:tplc="04090005" w:tentative="1">
+      <w:start w:val="1"/>
+      <w:numFmt w:val="bullet"/>
+      <w:lvlText w:val=""/>
+      <w:lvlJc w:val="left"/>
+      <w:pPr>
+        <w:ind w:left="6480" w:hanging="360"/>
+      </w:pPr>
+      <w:rPr>
+        <w:rFonts w:ascii="Wingdings" w:hAnsi="Wingdings" w:hint="default"/>
+      </w:rPr>
+    </w:lvl>
+  </w:abstractNum>
+  <w:abstractNum w:abstractNumId="3" w15:restartNumberingAfterBreak="0">
+    <w:nsid w:val="63922389"/>
+    <w:multiLevelType w:val="hybridMultilevel"/>
+    <w:tmpl w:val="0FC2EB44"/>
+    <w:lvl w:ilvl="0" w:tplc="04090001">
+      <w:start w:val="1"/>
+      <w:numFmt w:val="bullet"/>
+      <w:lvlText w:val=""/>
+      <w:lvlJc w:val="left"/>
+      <w:pPr>
+        <w:ind w:left="720" w:hanging="360"/>
+      </w:pPr>
+      <w:rPr>
+        <w:rFonts w:ascii="Symbol" w:hAnsi="Symbol" w:hint="default"/>
+      </w:rPr>
+    </w:lvl>
+    <w:lvl w:ilvl="1" w:tplc="04090003">
+      <w:start w:val="1"/>
+      <w:numFmt w:val="bullet"/>
+      <w:lvlText w:val="o"/>
+      <w:lvlJc w:val="left"/>
+      <w:pPr>
+        <w:ind w:left="1440" w:hanging="360"/>
+      </w:pPr>
+      <w:rPr>
+        <w:rFonts w:ascii="Courier New" w:hAnsi="Courier New" w:cs="Courier New" w:hint="default"/>
+      </w:rPr>
+    </w:lvl>
+    <w:lvl w:ilvl="2" w:tplc="04090005">
+      <w:start w:val="1"/>
+      <w:numFmt w:val="bullet"/>
+      <w:lvlText w:val=""/>
+      <w:lvlJc w:val="left"/>
+      <w:pPr>
+        <w:ind w:left="2160" w:hanging="360"/>
+      </w:pPr>
+      <w:rPr>
+        <w:rFonts w:ascii="Wingdings" w:hAnsi="Wingdings" w:hint="default"/>
+      </w:rPr>
+    </w:lvl>
+    <w:lvl w:ilvl="3" w:tplc="04090001" w:tentative="1">
+      <w:start w:val="1"/>
+      <w:numFmt w:val="bullet"/>
+      <w:lvlText w:val=""/>
+      <w:lvlJc w:val="left"/>
+      <w:pPr>
+        <w:ind w:left="2880" w:hanging="360"/>
+      </w:pPr>
+      <w:rPr>
+        <w:rFonts w:ascii="Symbol" w:hAnsi="Symbol" w:hint="default"/>
+      </w:rPr>
+    </w:lvl>
+    <w:lvl w:ilvl="4" w:tplc="04090003" w:tentative="1">
+      <w:start w:val="1"/>
+      <w:numFmt w:val="bullet"/>
+      <w:lvlText w:val="o"/>
+      <w:lvlJc w:val="left"/>
+      <w:pPr>
+        <w:ind w:left="3600" w:hanging="360"/>
+      </w:pPr>
+      <w:rPr>
+        <w:rFonts w:ascii="Courier New" w:hAnsi="Courier New" w:cs="Courier New" w:hint="default"/>
+      </w:rPr>
+    </w:lvl>
+    <w:lvl w:ilvl="5" w:tplc="04090005" w:tentative="1">
+      <w:start w:val="1"/>
+      <w:numFmt w:val="bullet"/>
+      <w:lvlText w:val=""/>
+      <w:lvlJc w:val="left"/>
+      <w:pPr>
+        <w:ind w:left="4320" w:hanging="360"/>
+      </w:pPr>
+      <w:rPr>
+        <w:rFonts w:ascii="Wingdings" w:hAnsi="Wingdings" w:hint="default"/>
+      </w:rPr>
+    </w:lvl>
+    <w:lvl w:ilvl="6" w:tplc="04090001" w:tentative="1">
+      <w:start w:val="1"/>
+      <w:numFmt w:val="bullet"/>
+      <w:lvlText w:val=""/>
+      <w:lvlJc w:val="left"/>
+      <w:pPr>
+        <w:ind w:left="5040" w:hanging="360"/>
+      </w:pPr>
+      <w:rPr>
+        <w:rFonts w:ascii="Symbol" w:hAnsi="Symbol" w:hint="default"/>
+      </w:rPr>
+    </w:lvl>
+    <w:lvl w:ilvl="7" w:tplc="04090003" w:tentative="1">
+      <w:start w:val="1"/>
+      <w:numFmt w:val="bullet"/>
+      <w:lvlText w:val="o"/>
+      <w:lvlJc w:val="left"/>
+      <w:pPr>
+        <w:ind w:left="5760" w:hanging="360"/>
+      </w:pPr>
+      <w:rPr>
+        <w:rFonts w:ascii="Courier New" w:hAnsi="Courier New" w:cs="Courier New" w:hint="default"/>
+      </w:rPr>
+    </w:lvl>
+    <w:lvl w:ilvl="8" w:tplc="04090005" w:tentative="1">
+      <w:start w:val="1"/>
+      <w:numFmt w:val="bullet"/>
+      <w:lvlText w:val=""/>
+      <w:lvlJc w:val="left"/>
+      <w:pPr>
+        <w:ind w:left="6480" w:hanging="360"/>
+      </w:pPr>
+      <w:rPr>
+        <w:rFonts w:ascii="Wingdings" w:hAnsi="Wingdings" w:hint="default"/>
+      </w:rPr>
+    </w:lvl>
+  </w:abstractNum>
+  <w:abstractNum w:abstractNumId="4" w15:restartNumberingAfterBreak="0">
+    <w:nsid w:val="6E27307B"/>
+    <w:multiLevelType w:val="hybridMultilevel"/>
+    <w:tmpl w:val="400EB9F8"/>
+    <w:lvl w:ilvl="0" w:tplc="04090001">
+      <w:start w:val="1"/>
+      <w:numFmt w:val="bullet"/>
+      <w:lvlText w:val=""/>
+      <w:lvlJc w:val="left"/>
+      <w:pPr>
+        <w:ind w:left="360" w:hanging="360"/>
+      </w:pPr>
+      <w:rPr>
+        <w:rFonts w:ascii="Symbol" w:hAnsi="Symbol" w:hint="default"/>
+      </w:rPr>
+    </w:lvl>
+    <w:lvl w:ilvl="1" w:tplc="04090003">
+      <w:start w:val="1"/>
+      <w:numFmt w:val="bullet"/>
+      <w:lvlText w:val="o"/>
+      <w:lvlJc w:val="left"/>
+      <w:pPr>
+        <w:ind w:left="1080" w:hanging="360"/>
+      </w:pPr>
+      <w:rPr>
+        <w:rFonts w:ascii="Courier New" w:hAnsi="Courier New" w:cs="Courier New" w:hint="default"/>
+      </w:rPr>
+    </w:lvl>
+    <w:lvl w:ilvl="2" w:tplc="04090005">
+      <w:start w:val="1"/>
+      <w:numFmt w:val="bullet"/>
+      <w:lvlText w:val=""/>
+      <w:lvlJc w:val="left"/>
+      <w:pPr>
+        <w:ind w:left="1800" w:hanging="360"/>
+      </w:pPr>
+      <w:rPr>
+        <w:rFonts w:ascii="Wingdings" w:hAnsi="Wingdings" w:hint="default"/>
+      </w:rPr>
+    </w:lvl>
+    <w:lvl w:ilvl="3" w:tplc="04090001" w:tentative="1">
+      <w:start w:val="1"/>
+      <w:numFmt w:val="bullet"/>
+      <w:lvlText w:val=""/>
+      <w:lvlJc w:val="left"/>
+      <w:pPr>
+        <w:ind w:left="2520" w:hanging="360"/>
+      </w:pPr>
+      <w:rPr>
+        <w:rFonts w:ascii="Symbol" w:hAnsi="Symbol" w:hint="default"/>
+      </w:rPr>
+    </w:lvl>
+    <w:lvl w:ilvl="4" w:tplc="04090003" w:tentative="1">
+      <w:start w:val="1"/>
+      <w:numFmt w:val="bullet"/>
+      <w:lvlText w:val="o"/>
+      <w:lvlJc w:val="left"/>
+      <w:pPr>
+        <w:ind w:left="3240" w:hanging="360"/>
+      </w:pPr>
+      <w:rPr>
+        <w:rFonts w:ascii="Courier New" w:hAnsi="Courier New" w:cs="Courier New" w:hint="default"/>
+      </w:rPr>
+    </w:lvl>
+    <w:lvl w:ilvl="5" w:tplc="04090005" w:tentative="1">
+      <w:start w:val="1"/>
+      <w:numFmt w:val="bullet"/>
+      <w:lvlText w:val=""/>
+      <w:lvlJc w:val="left"/>
+      <w:pPr>
+        <w:ind w:left="3960" w:hanging="360"/>
+      </w:pPr>
+      <w:rPr>
+        <w:rFonts w:ascii="Wingdings" w:hAnsi="Wingdings" w:hint="default"/>
+      </w:rPr>
+    </w:lvl>
+    <w:lvl w:ilvl="6" w:tplc="04090001" w:tentative="1">
+      <w:start w:val="1"/>
+      <w:numFmt w:val="bullet"/>
+      <w:lvlText w:val=""/>
+      <w:lvlJc w:val="left"/>
+      <w:pPr>
+        <w:ind w:left="4680" w:hanging="360"/>
+      </w:pPr>
+      <w:rPr>
+        <w:rFonts w:ascii="Symbol" w:hAnsi="Symbol" w:hint="default"/>
+      </w:rPr>
+    </w:lvl>
+    <w:lvl w:ilvl="7" w:tplc="04090003" w:tentative="1">
+      <w:start w:val="1"/>
+      <w:numFmt w:val="bullet"/>
+      <w:lvlText w:val="o"/>
+      <w:lvlJc w:val="left"/>
+      <w:pPr>
+        <w:ind w:left="5400" w:hanging="360"/>
+      </w:pPr>
+      <w:rPr>
+        <w:rFonts w:ascii="Courier New" w:hAnsi="Courier New" w:cs="Courier New" w:hint="default"/>
+      </w:rPr>
+    </w:lvl>
+    <w:lvl w:ilvl="8" w:tplc="04090005" w:tentative="1">
+      <w:start w:val="1"/>
+      <w:numFmt w:val="bullet"/>
+      <w:lvlText w:val=""/>
+      <w:lvlJc w:val="left"/>
+      <w:pPr>
+        <w:ind w:left="6120" w:hanging="360"/>
+      </w:pPr>
+      <w:rPr>
+        <w:rFonts w:ascii="Wingdings" w:hAnsi="Wingdings" w:hint="default"/>
+      </w:rPr>
+    </w:lvl>
+  </w:abstractNum>
+  <w:abstractNum w:abstractNumId="5" w15:restartNumberingAfterBreak="0">
+    <w:nsid w:val="75AE6534"/>
+    <w:multiLevelType w:val="hybridMultilevel"/>
+    <w:tmpl w:val="7F1CF600"/>
+    <w:lvl w:ilvl="0" w:tplc="0409000F">
+      <w:start w:val="1"/>
+      <w:numFmt w:val="decimal"/>
+      <w:lvlText w:val="%1."/>
+      <w:lvlJc w:val="left"/>
+      <w:pPr>
+        <w:ind w:left="720" w:hanging="360"/>
+      </w:pPr>
+    </w:lvl>
+    <w:lvl w:ilvl="1" w:tplc="04090019" w:tentative="1">
+      <w:start w:val="1"/>
+      <w:numFmt w:val="lowerLetter"/>
+      <w:lvlText w:val="%2."/>
+      <w:lvlJc w:val="left"/>
+      <w:pPr>
+        <w:ind w:left="1440" w:hanging="360"/>
+      </w:pPr>
+    </w:lvl>
+    <w:lvl w:ilvl="2" w:tplc="0409001B" w:tentative="1">
+      <w:start w:val="1"/>
+      <w:numFmt w:val="lowerRoman"/>
+      <w:lvlText w:val="%3."/>
+      <w:lvlJc w:val="right"/>
+      <w:pPr>
+        <w:ind w:left="2160" w:hanging="180"/>
+      </w:pPr>
+    </w:lvl>
+    <w:lvl w:ilvl="3" w:tplc="0409000F" w:tentative="1">
+      <w:start w:val="1"/>
+      <w:numFmt w:val="decimal"/>
+      <w:lvlText w:val="%4."/>
+      <w:lvlJc w:val="left"/>
+      <w:pPr>
+        <w:ind w:left="2880" w:hanging="360"/>
+      </w:pPr>
+    </w:lvl>
+    <w:lvl w:ilvl="4" w:tplc="04090019" w:tentative="1">
+      <w:start w:val="1"/>
+      <w:numFmt w:val="lowerLetter"/>
+      <w:lvlText w:val="%5."/>
+      <w:lvlJc w:val="left"/>
+      <w:pPr>
+        <w:ind w:left="3600" w:hanging="360"/>
+      </w:pPr>
+    </w:lvl>
+    <w:lvl w:ilvl="5" w:tplc="0409001B" w:tentative="1">
+      <w:start w:val="1"/>
+      <w:numFmt w:val="lowerRoman"/>
+      <w:lvlText w:val="%6."/>
+      <w:lvlJc w:val="right"/>
+      <w:pPr>
+        <w:ind w:left="4320" w:hanging="180"/>
+      </w:pPr>
+    </w:lvl>
+    <w:lvl w:ilvl="6" w:tplc="0409000F" w:tentative="1">
+      <w:start w:val="1"/>
+      <w:numFmt w:val="decimal"/>
+      <w:lvlText w:val="%7."/>
+      <w:lvlJc w:val="left"/>
+      <w:pPr>
+        <w:ind w:left="5040" w:hanging="360"/>
+      </w:pPr>
+    </w:lvl>
+    <w:lvl w:ilvl="7" w:tplc="04090019" w:tentative="1">
+      <w:start w:val="1"/>
+      <w:numFmt w:val="lowerLetter"/>
+      <w:lvlText w:val="%8."/>
+      <w:lvlJc w:val="left"/>
+      <w:pPr>
+        <w:ind w:left="5760" w:hanging="360"/>
+      </w:pPr>
+    </w:lvl>
+    <w:lvl w:ilvl="8" w:tplc="0409001B" w:tentative="1">
+      <w:start w:val="1"/>
+      <w:numFmt w:val="lowerRoman"/>
+      <w:lvlText w:val="%9."/>
+      <w:lvlJc w:val="right"/>
+      <w:pPr>
+        <w:ind w:left="6480" w:hanging="180"/>
+      </w:pPr>
+    </w:lvl>
+  </w:abstractNum>
+  <w:num w:numId="1" w16cid:durableId="526213081">
+    <w:abstractNumId w:val="3"/>
+  </w:num>
+  <w:num w:numId="2" w16cid:durableId="2128699292">
+    <w:abstractNumId w:val="2"/>
+  </w:num>
+  <w:num w:numId="3" w16cid:durableId="338309692">
+    <w:abstractNumId w:val="5"/>
+  </w:num>
+  <w:num w:numId="4" w16cid:durableId="1431664391">
+    <w:abstractNumId w:val="1"/>
+  </w:num>
+  <w:num w:numId="5" w16cid:durableId="2017685714">
+    <w:abstractNumId w:val="4"/>
+  </w:num>
+  <w:num w:numId="6" w16cid:durableId="1910580706">
+    <w:abstractNumId w:val="0"/>
+  </w:num>
+</w:numbering>
 </file>
 
 <file path=word/styles.xml><?xml version="1.0" encoding="utf-8"?>
@@ -642,7 +4063,6 @@
   <w:style w:type="character" w:default="1" w:styleId="DefaultParagraphFont">
     <w:name w:val="Default Paragraph Font"/>
     <w:uiPriority w:val="1"/>
-    <w:semiHidden/>
     <w:unhideWhenUsed/>
   </w:style>
   <w:style w:type="table" w:default="1" w:styleId="TableNormal">
@@ -964,6 +4384,29 @@
       <w:spacing w:after="0" w:line="240" w:lineRule="auto"/>
     </w:pPr>
   </w:style>
+  <w:style w:type="character" w:styleId="Hyperlink">
+    <w:name w:val="Hyperlink"/>
+    <w:basedOn w:val="DefaultParagraphFont"/>
+    <w:uiPriority w:val="99"/>
+    <w:unhideWhenUsed/>
+    <w:rsid w:val="00854D45"/>
+    <w:rPr>
+      <w:color w:val="467886" w:themeColor="hyperlink"/>
+      <w:u w:val="single"/>
+    </w:rPr>
+  </w:style>
+  <w:style w:type="character" w:styleId="UnresolvedMention">
+    <w:name w:val="Unresolved Mention"/>
+    <w:basedOn w:val="DefaultParagraphFont"/>
+    <w:uiPriority w:val="99"/>
+    <w:semiHidden/>
+    <w:unhideWhenUsed/>
+    <w:rsid w:val="00854D45"/>
+    <w:rPr>
+      <w:color w:val="605E5C"/>
+      <w:shd w:val="clear" w:color="auto" w:fill="E1DFDD"/>
+    </w:rPr>
+  </w:style>
 </w:styles>
 </file>
 

</xml_diff>